<commit_message>
Add solution for Lab 5_2 and Lab 5_3, updated SpellCheck
</commit_message>
<xml_diff>
--- a/08. Profiling/Lab5Solution/Lab 5_2 Profiling in IntelliJ.docx
+++ b/08. Profiling/Lab5Solution/Lab 5_2 Profiling in IntelliJ.docx
@@ -1,6 +1,6 @@
 
 <file path=word/document.xml><?xml version="1.0" encoding="utf-8"?>
-<w:document xmlns:wpc="http://schemas.microsoft.com/office/word/2010/wordprocessingCanvas" xmlns:cx="http://schemas.microsoft.com/office/drawing/2014/chartex" xmlns:cx1="http://schemas.microsoft.com/office/drawing/2015/9/8/chartex" xmlns:cx2="http://schemas.microsoft.com/office/drawing/2015/10/21/chartex" xmlns:cx3="http://schemas.microsoft.com/office/drawing/2016/5/9/chartex" xmlns:cx4="http://schemas.microsoft.com/office/drawing/2016/5/10/chartex" xmlns:cx5="http://schemas.microsoft.com/office/drawing/2016/5/11/chartex" xmlns:cx6="http://schemas.microsoft.com/office/drawing/2016/5/12/chartex" xmlns:cx7="http://schemas.microsoft.com/office/drawing/2016/5/13/chartex" xmlns:cx8="http://schemas.microsoft.com/office/drawing/2016/5/14/chartex" xmlns:mc="http://schemas.openxmlformats.org/markup-compatibility/2006" xmlns:aink="http://schemas.microsoft.com/office/drawing/2016/ink" xmlns:am3d="http://schemas.microsoft.com/office/drawing/2017/model3d" xmlns:o="urn:schemas-microsoft-com:office:office" xmlns:r="http://schemas.openxmlformats.org/officeDocument/2006/relationships" xmlns:m="http://schemas.openxmlformats.org/officeDocument/2006/math" xmlns:v="urn:schemas-microsoft-com:vml" xmlns:wp14="http://schemas.microsoft.com/office/word/2010/wordprocessingDrawing" xmlns:wp="http://schemas.openxmlformats.org/drawingml/2006/wordprocessingDrawing" xmlns:w10="urn:schemas-microsoft-com:office:word" xmlns:w="http://schemas.openxmlformats.org/wordprocessingml/2006/main" xmlns:w14="http://schemas.microsoft.com/office/word/2010/wordml" xmlns:w15="http://schemas.microsoft.com/office/word/2012/wordml" xmlns:w16cid="http://schemas.microsoft.com/office/word/2016/wordml/cid" xmlns:w16se="http://schemas.microsoft.com/office/word/2015/wordml/symex" xmlns:wpg="http://schemas.microsoft.com/office/word/2010/wordprocessingGroup" xmlns:wpi="http://schemas.microsoft.com/office/word/2010/wordprocessingInk" xmlns:wne="http://schemas.microsoft.com/office/word/2006/wordml" xmlns:wps="http://schemas.microsoft.com/office/word/2010/wordprocessingShape" xmlns:a="http://schemas.openxmlformats.org/drawingml/2006/main" xmlns:pic="http://schemas.openxmlformats.org/drawingml/2006/picture" mc:Ignorable="w14 w15 w16se w16cid wp14">
+<w:document xmlns:wpc="http://schemas.microsoft.com/office/word/2010/wordprocessingCanvas" xmlns:cx="http://schemas.microsoft.com/office/drawing/2014/chartex" xmlns:cx1="http://schemas.microsoft.com/office/drawing/2015/9/8/chartex" xmlns:cx2="http://schemas.microsoft.com/office/drawing/2015/10/21/chartex" xmlns:cx3="http://schemas.microsoft.com/office/drawing/2016/5/9/chartex" xmlns:cx4="http://schemas.microsoft.com/office/drawing/2016/5/10/chartex" xmlns:cx5="http://schemas.microsoft.com/office/drawing/2016/5/11/chartex" xmlns:cx6="http://schemas.microsoft.com/office/drawing/2016/5/12/chartex" xmlns:cx7="http://schemas.microsoft.com/office/drawing/2016/5/13/chartex" xmlns:cx8="http://schemas.microsoft.com/office/drawing/2016/5/14/chartex" xmlns:mc="http://schemas.openxmlformats.org/markup-compatibility/2006" xmlns:aink="http://schemas.microsoft.com/office/drawing/2016/ink" xmlns:am3d="http://schemas.microsoft.com/office/drawing/2017/model3d" xmlns:o="urn:schemas-microsoft-com:office:office" xmlns:oel="http://schemas.microsoft.com/office/2019/extlst" xmlns:r="http://schemas.openxmlformats.org/officeDocument/2006/relationships" xmlns:m="http://schemas.openxmlformats.org/officeDocument/2006/math" xmlns:v="urn:schemas-microsoft-com:vml" xmlns:wp14="http://schemas.microsoft.com/office/word/2010/wordprocessingDrawing" xmlns:wp="http://schemas.openxmlformats.org/drawingml/2006/wordprocessingDrawing" xmlns:w10="urn:schemas-microsoft-com:office:word" xmlns:w="http://schemas.openxmlformats.org/wordprocessingml/2006/main" xmlns:w14="http://schemas.microsoft.com/office/word/2010/wordml" xmlns:w15="http://schemas.microsoft.com/office/word/2012/wordml" xmlns:w16cex="http://schemas.microsoft.com/office/word/2018/wordml/cex" xmlns:w16cid="http://schemas.microsoft.com/office/word/2016/wordml/cid" xmlns:w16="http://schemas.microsoft.com/office/word/2018/wordml" xmlns:w16du="http://schemas.microsoft.com/office/word/2023/wordml/word16du" xmlns:w16sdtdh="http://schemas.microsoft.com/office/word/2020/wordml/sdtdatahash" xmlns:w16se="http://schemas.microsoft.com/office/word/2015/wordml/symex" xmlns:wpg="http://schemas.microsoft.com/office/word/2010/wordprocessingGroup" xmlns:wpi="http://schemas.microsoft.com/office/word/2010/wordprocessingInk" xmlns:wne="http://schemas.microsoft.com/office/word/2006/wordml" xmlns:wps="http://schemas.microsoft.com/office/word/2010/wordprocessingShape" mc:Ignorable="w14 w15 w16se w16cid w16 w16cex w16sdtdh w16du wp14">
   <w:body>
     <w:p>
       <w:pPr>
@@ -53,7 +53,6 @@
       <w:pPr>
         <w:pStyle w:val="NoSpacing"/>
         <w:rPr>
-          <w:rFonts w:cs="Calibri" w:cstheme="minorAscii"/>
           <w:color w:val="19191C"/>
           <w:sz w:val="24"/>
           <w:szCs w:val="24"/>
@@ -62,7 +61,6 @@
       </w:pPr>
       <w:r>
         <w:rPr>
-          <w:rFonts w:cs="Calibri" w:cstheme="minorAscii"/>
           <w:color w:val="19191C"/>
           <w:sz w:val="24"/>
           <w:szCs w:val="24"/>
@@ -72,75 +70,22 @@
       </w:r>
       <w:r>
         <w:rPr>
-          <w:rFonts w:cs="Calibri" w:cstheme="minorAscii"/>
           <w:color w:val="19191C"/>
           <w:sz w:val="24"/>
           <w:szCs w:val="24"/>
           <w:shd w:val="clear" w:color="auto" w:fill="FFFFFF"/>
         </w:rPr>
-        <w:t xml:space="preserve">Profiling is a type of runtime analysis that </w:t>
-      </w:r>
-      <w:r>
-        <w:rPr>
-          <w:rFonts w:cs="Calibri" w:cstheme="minorAscii"/>
+        <w:t>Profiling is a type of runtime analysis that operates on large amounts of runtime data and gives you a birds-eye view of what is happening inside a process. The collected data relates to various aspects of program operation, such as CPU usage, memory allocation, and interaction between the threads.</w:t>
+      </w:r>
+      <w:r>
+        <w:rPr>
           <w:color w:val="19191C"/>
           <w:sz w:val="24"/>
           <w:szCs w:val="24"/>
           <w:shd w:val="clear" w:color="auto" w:fill="FFFFFF"/>
         </w:rPr>
-        <w:t>operates</w:t>
-      </w:r>
-      <w:r>
-        <w:rPr>
-          <w:rFonts w:cs="Calibri" w:cstheme="minorAscii"/>
-          <w:color w:val="19191C"/>
-          <w:sz w:val="24"/>
-          <w:szCs w:val="24"/>
-          <w:shd w:val="clear" w:color="auto" w:fill="FFFFFF"/>
-        </w:rPr>
-        <w:t xml:space="preserve"> on </w:t>
-      </w:r>
-      <w:r>
-        <w:rPr>
-          <w:rFonts w:cs="Calibri" w:cstheme="minorAscii"/>
-          <w:color w:val="19191C"/>
-          <w:sz w:val="24"/>
-          <w:szCs w:val="24"/>
-          <w:shd w:val="clear" w:color="auto" w:fill="FFFFFF"/>
-        </w:rPr>
-        <w:t>large amounts</w:t>
-      </w:r>
-      <w:r>
-        <w:rPr>
-          <w:rFonts w:cs="Calibri" w:cstheme="minorAscii"/>
-          <w:color w:val="19191C"/>
-          <w:sz w:val="24"/>
-          <w:szCs w:val="24"/>
-          <w:shd w:val="clear" w:color="auto" w:fill="FFFFFF"/>
-        </w:rPr>
-        <w:t xml:space="preserve"> of runtime data and gives you a birds-eye view of what is happening inside a process. The collected data relates to various aspects of program operation, such as CPU usage, memory allocation, and interaction between the threads.</w:t>
-      </w:r>
-      <w:r>
-        <w:rPr>
-          <w:rFonts w:cs="Calibri" w:cstheme="minorAscii"/>
-          <w:color w:val="19191C"/>
-          <w:sz w:val="24"/>
-          <w:szCs w:val="24"/>
-          <w:shd w:val="clear" w:color="auto" w:fill="FFFFFF"/>
-        </w:rPr>
         <w:t>”</w:t>
       </w:r>
-    </w:p>
-    <w:p>
-      <w:pPr>
-        <w:pStyle w:val="NoSpacing"/>
-        <w:rPr>
-          <w:rFonts w:cs="Calibri" w:cstheme="minorAscii"/>
-          <w:color w:val="19191C"/>
-          <w:sz w:val="24"/>
-          <w:szCs w:val="24"/>
-        </w:rPr>
-      </w:pPr>
     </w:p>
     <w:p>
       <w:pPr>
@@ -302,7 +247,7 @@
         </w:rPr>
         <w:t xml:space="preserve">See </w:t>
       </w:r>
-      <w:hyperlink w:history="1" w:anchor="run-with-profiler" r:id="rId6">
+      <w:hyperlink r:id="rId6" w:anchor="run-with-profiler" w:history="1">
         <w:r>
           <w:rPr>
             <w:rStyle w:val="Hyperlink"/>
@@ -341,7 +286,7 @@
           <w:szCs w:val="24"/>
         </w:rPr>
       </w:pPr>
-      <w:hyperlink w:history="1" r:id="rId7">
+      <w:hyperlink r:id="rId7" w:history="1">
         <w:r>
           <w:rPr>
             <w:rStyle w:val="Hyperlink"/>
@@ -554,7 +499,7 @@
         </w:rPr>
         <w:tab/>
       </w:r>
-      <w:hyperlink w:tooltip="type parameter in List" w:history="1" r:id="rId8">
+      <w:hyperlink r:id="rId8" w:tooltip="type parameter in List" w:history="1">
         <w:proofErr w:type="spellStart"/>
         <w:r>
           <w:rPr>
@@ -1147,7 +1092,7 @@
               </wp:anchor>
             </w:drawing>
           </mc:Choice>
-          <mc:Fallback>
+          <mc:Fallback xmlns:pic="http://schemas.openxmlformats.org/drawingml/2006/picture" xmlns:a="http://schemas.openxmlformats.org/drawingml/2006/main">
             <w:pict>
               <v:shapetype id="_x0000_t32" coordsize="21600,21600" o:oned="t" filled="f" o:spt="32" path="m,l21600,21600e" w14:anchorId="27D941B5">
                 <v:path fillok="f" arrowok="t" o:connecttype="none"/>
@@ -1363,7 +1308,7 @@
               </wp:anchor>
             </w:drawing>
           </mc:Choice>
-          <mc:Fallback>
+          <mc:Fallback xmlns:pic="http://schemas.openxmlformats.org/drawingml/2006/picture" xmlns:a="http://schemas.openxmlformats.org/drawingml/2006/main">
             <w:pict>
               <v:shape id="Straight Arrow Connector 13" style="position:absolute;margin-left:-22.5pt;margin-top:116.95pt;width:118.5pt;height:21.75pt;flip:y;z-index:251660288;visibility:visible;mso-wrap-style:square;mso-width-percent:0;mso-height-percent:0;mso-wrap-distance-left:9pt;mso-wrap-distance-top:0;mso-wrap-distance-right:9pt;mso-wrap-distance-bottom:0;mso-position-horizontal:absolute;mso-position-horizontal-relative:text;mso-position-vertical:absolute;mso-position-vertical-relative:text;mso-width-percent:0;mso-height-percent:0;mso-width-relative:margin;mso-height-relative:margin" o:spid="_x0000_s1026" strokecolor="#5b9bd5 [3204]" strokeweight=".5pt" type="#_x0000_t32" o:gfxdata="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" w14:anchorId="3BEF893D">
                 <v:stroke joinstyle="miter" endarrow="block"/>
@@ -1429,7 +1374,7 @@
               </wp:anchor>
             </w:drawing>
           </mc:Choice>
-          <mc:Fallback>
+          <mc:Fallback xmlns:pic="http://schemas.openxmlformats.org/drawingml/2006/picture" xmlns:a="http://schemas.openxmlformats.org/drawingml/2006/main">
             <w:pict>
               <v:shape id="Straight Arrow Connector 14" style="position:absolute;margin-left:-21.75pt;margin-top:172.5pt;width:114pt;height:2.25pt;flip:y;z-index:251661312;visibility:visible;mso-wrap-style:square;mso-wrap-distance-left:9pt;mso-wrap-distance-top:0;mso-wrap-distance-right:9pt;mso-wrap-distance-bottom:0;mso-position-horizontal:absolute;mso-position-horizontal-relative:text;mso-position-vertical:absolute;mso-position-vertical-relative:text" o:spid="_x0000_s1026" strokecolor="#5b9bd5 [3204]" strokeweight=".5pt" type="#_x0000_t32" o:gfxdata="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" w14:anchorId="0167D80E">
                 <v:stroke joinstyle="miter" endarrow="block"/>
@@ -1495,7 +1440,7 @@
               </wp:anchor>
             </w:drawing>
           </mc:Choice>
-          <mc:Fallback>
+          <mc:Fallback xmlns:pic="http://schemas.openxmlformats.org/drawingml/2006/picture" xmlns:a="http://schemas.openxmlformats.org/drawingml/2006/main">
             <w:pict>
               <v:shape id="Straight Arrow Connector 20" style="position:absolute;margin-left:-22.5pt;margin-top:192pt;width:42pt;height:3pt;flip:y;z-index:251665408;visibility:visible;mso-wrap-style:square;mso-wrap-distance-left:9pt;mso-wrap-distance-top:0;mso-wrap-distance-right:9pt;mso-wrap-distance-bottom:0;mso-position-horizontal:absolute;mso-position-horizontal-relative:text;mso-position-vertical:absolute;mso-position-vertical-relative:text" o:spid="_x0000_s1026" strokecolor="#5b9bd5 [3204]" strokeweight=".5pt" type="#_x0000_t32" o:gfxdata="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" w14:anchorId="6A58B209">
                 <v:stroke joinstyle="miter" endarrow="block"/>
@@ -1567,7 +1512,7 @@
               </wp:anchor>
             </w:drawing>
           </mc:Choice>
-          <mc:Fallback>
+          <mc:Fallback xmlns:pic="http://schemas.openxmlformats.org/drawingml/2006/picture" xmlns:a="http://schemas.openxmlformats.org/drawingml/2006/main">
             <w:pict>
               <v:shape id="Straight Arrow Connector 18" style="position:absolute;margin-left:-15pt;margin-top:135pt;width:117pt;height:5.25pt;z-index:251663360;visibility:visible;mso-wrap-style:square;mso-width-percent:0;mso-height-percent:0;mso-wrap-distance-left:9pt;mso-wrap-distance-top:0;mso-wrap-distance-right:9pt;mso-wrap-distance-bottom:0;mso-position-horizontal:absolute;mso-position-horizontal-relative:text;mso-position-vertical:absolute;mso-position-vertical-relative:text;mso-width-percent:0;mso-height-percent:0;mso-width-relative:margin;mso-height-relative:margin" o:spid="_x0000_s1026" strokecolor="#5b9bd5 [3204]" strokeweight=".5pt" type="#_x0000_t32" o:gfxdata="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" w14:anchorId="005D7A7A">
                 <v:stroke joinstyle="miter" endarrow="block"/>
@@ -1633,7 +1578,7 @@
               </wp:anchor>
             </w:drawing>
           </mc:Choice>
-          <mc:Fallback>
+          <mc:Fallback xmlns:pic="http://schemas.openxmlformats.org/drawingml/2006/picture" xmlns:a="http://schemas.openxmlformats.org/drawingml/2006/main">
             <w:pict>
               <v:shape id="Straight Arrow Connector 19" style="position:absolute;margin-left:-15.75pt;margin-top:67.5pt;width:124.5pt;height:8.25pt;z-index:251664384;visibility:visible;mso-wrap-style:square;mso-wrap-distance-left:9pt;mso-wrap-distance-top:0;mso-wrap-distance-right:9pt;mso-wrap-distance-bottom:0;mso-position-horizontal:absolute;mso-position-horizontal-relative:text;mso-position-vertical:absolute;mso-position-vertical-relative:text" o:spid="_x0000_s1026" strokecolor="#5b9bd5 [3204]" strokeweight=".5pt" type="#_x0000_t32" o:gfxdata="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" w14:anchorId="18251AD1">
                 <v:stroke joinstyle="miter" endarrow="block"/>
@@ -1694,11 +1639,10 @@
         </w:rPr>
       </w:pPr>
     </w:p>
-    <w:p w14:noSpellErr="1">
+    <w:p>
       <w:pPr>
         <w:pStyle w:val="NoSpacing"/>
         <w:rPr>
-          <w:rFonts w:cs="Calibri" w:cstheme="minorAscii"/>
           <w:color w:val="27282C"/>
           <w:sz w:val="24"/>
           <w:szCs w:val="24"/>
@@ -1706,7 +1650,6 @@
       </w:pPr>
       <w:r>
         <w:rPr>
-          <w:rFonts w:cs="Calibri" w:cstheme="minorAscii"/>
           <w:color w:val="27282C"/>
           <w:sz w:val="24"/>
           <w:szCs w:val="24"/>
@@ -1716,7 +1659,6 @@
       </w:r>
       <w:r>
         <w:rPr>
-          <w:rFonts w:cs="Calibri" w:cstheme="minorAscii"/>
           <w:color w:val="27282C"/>
           <w:sz w:val="24"/>
           <w:szCs w:val="24"/>
@@ -1725,7 +1667,6 @@
       </w:r>
       <w:r>
         <w:rPr>
-          <w:rFonts w:cs="Calibri" w:cstheme="minorAscii"/>
           <w:color w:val="27282C"/>
           <w:sz w:val="24"/>
           <w:szCs w:val="24"/>
@@ -1734,7 +1675,6 @@
       </w:r>
       <w:r>
         <w:rPr>
-          <w:rFonts w:cs="Calibri" w:cstheme="minorAscii"/>
           <w:color w:val="27282C"/>
           <w:sz w:val="24"/>
           <w:szCs w:val="24"/>
@@ -1743,7 +1683,6 @@
       </w:r>
       <w:r>
         <w:rPr>
-          <w:rFonts w:cs="Calibri" w:cstheme="minorAscii"/>
           <w:color w:val="27282C"/>
           <w:sz w:val="24"/>
           <w:szCs w:val="24"/>
@@ -1752,7 +1691,6 @@
       </w:r>
       <w:r>
         <w:rPr>
-          <w:rFonts w:cs="Calibri" w:cstheme="minorAscii"/>
           <w:color w:val="27282C"/>
           <w:sz w:val="24"/>
           <w:szCs w:val="24"/>
@@ -1890,8 +1828,6 @@
           <w:shd w:val="clear" w:color="auto" w:fill="FFFFFF"/>
         </w:rPr>
       </w:pPr>
-      <w:bookmarkStart w:name="_GoBack" w:id="0"/>
-      <w:bookmarkEnd w:id="0"/>
     </w:p>
     <w:p>
       <w:pPr>
@@ -1961,7 +1897,7 @@
               </wp:anchor>
             </w:drawing>
           </mc:Choice>
-          <mc:Fallback>
+          <mc:Fallback xmlns:pic="http://schemas.openxmlformats.org/drawingml/2006/picture" xmlns:a="http://schemas.openxmlformats.org/drawingml/2006/main">
             <w:pict>
               <v:shape id="Straight Arrow Connector 22" style="position:absolute;margin-left:-27.75pt;margin-top:309.75pt;width:49.5pt;height:11.25pt;z-index:251666432;visibility:visible;mso-wrap-style:square;mso-wrap-distance-left:9pt;mso-wrap-distance-top:0;mso-wrap-distance-right:9pt;mso-wrap-distance-bottom:0;mso-position-horizontal:absolute;mso-position-horizontal-relative:text;mso-position-vertical:absolute;mso-position-vertical-relative:text" o:spid="_x0000_s1026" strokecolor="#5b9bd5 [3204]" strokeweight=".5pt" type="#_x0000_t32" o:gfxdata="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" w14:anchorId="5E5875EF">
                 <v:stroke joinstyle="miter" endarrow="block"/>
@@ -2027,24 +1963,21 @@
       <w:pPr>
         <w:pStyle w:val="NoSpacing"/>
         <w:rPr>
-          <w:rFonts w:cs="Calibri" w:cstheme="minorAscii"/>
-          <w:sz w:val="24"/>
-          <w:szCs w:val="24"/>
-        </w:rPr>
-      </w:pPr>
-      <w:r>
-        <w:rPr>
-          <w:rFonts w:cs="Calibri" w:cstheme="minorAscii"/>
+          <w:sz w:val="24"/>
+          <w:szCs w:val="24"/>
+        </w:rPr>
+      </w:pPr>
+      <w:r>
+        <w:rPr>
           <w:color w:val="19191C"/>
           <w:sz w:val="24"/>
           <w:szCs w:val="24"/>
           <w:shd w:val="clear" w:color="auto" w:fill="FFFFFF"/>
         </w:rPr>
-        <w:t xml:space="preserve">The yellow part of the stack is Java code, the blue is native method invocations</w:t>
-      </w:r>
-      <w:r>
-        <w:rPr>
-          <w:rFonts w:cs="Calibri" w:cstheme="minorAscii"/>
+        <w:t>The yellow part of the stack is Java code, the blue is native method invocations</w:t>
+      </w:r>
+      <w:r>
+        <w:rPr>
           <w:color w:val="19191C"/>
           <w:sz w:val="24"/>
           <w:szCs w:val="24"/>
@@ -2054,13 +1987,12 @@
       </w:r>
       <w:r>
         <w:rPr>
-          <w:rFonts w:cs="Calibri" w:cstheme="minorAscii"/>
           <w:color w:val="19191C"/>
           <w:sz w:val="24"/>
           <w:szCs w:val="24"/>
           <w:shd w:val="clear" w:color="auto" w:fill="FFFFFF"/>
         </w:rPr>
-        <w:t xml:space="preserve">of course depends on what colour you use in the Theme in:</w:t>
+        <w:t>of course depends on what colour you use in the Theme in:</w:t>
       </w:r>
     </w:p>
     <w:p>
@@ -2068,140 +2000,116 @@
         <w:pStyle w:val="NoSpacing"/>
         <w:numPr>
           <w:ilvl w:val="0"/>
-          <w:numId w:val="3"/>
+          <w:numId w:val="1"/>
         </w:numPr>
         <w:rPr>
-          <w:rFonts w:cs="Calibri" w:cstheme="minorAscii"/>
-          <w:sz w:val="24"/>
-          <w:szCs w:val="24"/>
-        </w:rPr>
-      </w:pPr>
-      <w:r>
-        <w:rPr>
-          <w:rFonts w:cs="Calibri" w:cstheme="minorAscii"/>
+          <w:sz w:val="24"/>
+          <w:szCs w:val="24"/>
+        </w:rPr>
+      </w:pPr>
+      <w:r>
+        <w:rPr>
           <w:color w:val="19191C"/>
           <w:sz w:val="24"/>
           <w:szCs w:val="24"/>
           <w:shd w:val="clear" w:color="auto" w:fill="FFFFFF"/>
         </w:rPr>
-        <w:t xml:space="preserve">Settings-&gt;Appearance &amp; Behaviour-&gt;</w:t>
-      </w:r>
-      <w:r>
-        <w:rPr>
-          <w:rFonts w:cs="Calibri" w:cstheme="minorAscii"/>
+        <w:t>Settings-&gt;Appearance &amp; Behaviour-&gt;Appearance</w:t>
+      </w:r>
+      <w:r>
+        <w:rPr>
           <w:color w:val="19191C"/>
           <w:sz w:val="24"/>
           <w:szCs w:val="24"/>
           <w:shd w:val="clear" w:color="auto" w:fill="FFFFFF"/>
         </w:rPr>
-        <w:t xml:space="preserve">Appearance</w:t>
-      </w:r>
-      <w:r>
-        <w:rPr>
-          <w:rFonts w:cs="Calibri" w:cstheme="minorAscii"/>
+        <w:t xml:space="preserve">. </w:t>
+      </w:r>
+    </w:p>
+    <w:p>
+      <w:pPr>
+        <w:pStyle w:val="NoSpacing"/>
+        <w:rPr>
           <w:color w:val="19191C"/>
           <w:sz w:val="24"/>
           <w:szCs w:val="24"/>
+        </w:rPr>
+      </w:pPr>
+    </w:p>
+    <w:p>
+      <w:pPr>
+        <w:pStyle w:val="NoSpacing"/>
+        <w:rPr>
+          <w:sz w:val="24"/>
+          <w:szCs w:val="24"/>
+        </w:rPr>
+      </w:pPr>
+      <w:r>
+        <w:rPr>
+          <w:color w:val="19191C"/>
+          <w:sz w:val="24"/>
+          <w:szCs w:val="24"/>
           <w:shd w:val="clear" w:color="auto" w:fill="FFFFFF"/>
         </w:rPr>
-        <w:t xml:space="preserve">. </w:t>
+        <w:t xml:space="preserve">You can hover over a method to see </w:t>
+      </w:r>
+      <w:r>
+        <w:rPr>
+          <w:sz w:val="24"/>
+          <w:szCs w:val="24"/>
+        </w:rPr>
+        <w:t xml:space="preserve">% of time and actual time (in </w:t>
+      </w:r>
+      <w:proofErr w:type="spellStart"/>
+      <w:r>
+        <w:rPr>
+          <w:sz w:val="24"/>
+          <w:szCs w:val="24"/>
+        </w:rPr>
+        <w:t>ms</w:t>
+      </w:r>
+      <w:proofErr w:type="spellEnd"/>
+      <w:r>
+        <w:rPr>
+          <w:sz w:val="24"/>
+          <w:szCs w:val="24"/>
+        </w:rPr>
+        <w:t>) spent in methods</w:t>
+      </w:r>
+      <w:r>
+        <w:rPr>
+          <w:sz w:val="24"/>
+          <w:szCs w:val="24"/>
+        </w:rPr>
+        <w:t>.</w:t>
       </w:r>
     </w:p>
     <w:p>
       <w:pPr>
         <w:pStyle w:val="NoSpacing"/>
         <w:rPr>
-          <w:rFonts w:cs="Calibri" w:cstheme="minorAscii"/>
-          <w:color w:val="19191C"/>
-          <w:sz w:val="24"/>
-          <w:szCs w:val="24"/>
-        </w:rPr>
-      </w:pPr>
-    </w:p>
-    <w:p>
-      <w:pPr>
-        <w:pStyle w:val="NoSpacing"/>
-        <w:rPr>
-          <w:rFonts w:cs="Calibri" w:cstheme="minorAscii"/>
-          <w:sz w:val="24"/>
-          <w:szCs w:val="24"/>
-        </w:rPr>
-      </w:pPr>
-      <w:r>
-        <w:rPr>
-          <w:rFonts w:cs="Calibri" w:cstheme="minorAscii"/>
-          <w:color w:val="19191C"/>
-          <w:sz w:val="24"/>
-          <w:szCs w:val="24"/>
-          <w:shd w:val="clear" w:color="auto" w:fill="FFFFFF"/>
-        </w:rPr>
-        <w:t xml:space="preserve">You can hover over a method to see </w:t>
-      </w:r>
-      <w:r>
-        <w:rPr>
-          <w:rFonts w:cs="Calibri" w:cstheme="minorAscii"/>
-          <w:sz w:val="24"/>
-          <w:szCs w:val="24"/>
-        </w:rPr>
-        <w:t xml:space="preserve">% of time and actual time (in </w:t>
-      </w:r>
-      <w:r>
-        <w:rPr>
-          <w:rFonts w:cs="Calibri" w:cstheme="minorAscii"/>
-          <w:sz w:val="24"/>
-          <w:szCs w:val="24"/>
-        </w:rPr>
-        <w:t>m</w:t>
-      </w:r>
-      <w:r>
-        <w:rPr>
-          <w:rFonts w:cs="Calibri" w:cstheme="minorAscii"/>
-          <w:sz w:val="24"/>
-          <w:szCs w:val="24"/>
-        </w:rPr>
-        <w:t>s</w:t>
-      </w:r>
-      <w:r>
-        <w:rPr>
-          <w:rFonts w:cs="Calibri" w:cstheme="minorAscii"/>
-          <w:sz w:val="24"/>
-          <w:szCs w:val="24"/>
-        </w:rPr>
-        <w:t>)</w:t>
-      </w:r>
-      <w:r>
-        <w:rPr>
-          <w:rFonts w:cs="Calibri" w:cstheme="minorAscii"/>
-          <w:sz w:val="24"/>
-          <w:szCs w:val="24"/>
-        </w:rPr>
-        <w:t xml:space="preserve"> spent in methods</w:t>
-      </w:r>
-      <w:r>
-        <w:rPr>
-          <w:rFonts w:cs="Calibri" w:cstheme="minorAscii"/>
-          <w:sz w:val="24"/>
-          <w:szCs w:val="24"/>
-        </w:rPr>
-        <w:t>.</w:t>
-      </w:r>
-    </w:p>
-    <w:p>
-      <w:pPr>
-        <w:pStyle w:val="NoSpacing"/>
-        <w:rPr>
-          <w:rFonts w:cstheme="minorHAnsi"/>
-          <w:sz w:val="24"/>
-          <w:szCs w:val="24"/>
-        </w:rPr>
-      </w:pPr>
-      <w:r>
-        <w:rPr>
-          <w:rFonts w:cstheme="minorHAnsi"/>
-          <w:sz w:val="24"/>
-          <w:szCs w:val="24"/>
-        </w:rPr>
-        <w:t xml:space="preserve">Take a look also at Method List and the other options. Can you find any other interesting info? </w:t>
+          <w:rFonts w:cstheme="minorHAnsi"/>
+          <w:sz w:val="24"/>
+          <w:szCs w:val="24"/>
+        </w:rPr>
+      </w:pPr>
+      <w:proofErr w:type="gramStart"/>
+      <w:r>
+        <w:rPr>
+          <w:rFonts w:cstheme="minorHAnsi"/>
+          <w:sz w:val="24"/>
+          <w:szCs w:val="24"/>
+        </w:rPr>
+        <w:t>Take a look</w:t>
+      </w:r>
+      <w:proofErr w:type="gramEnd"/>
+      <w:r>
+        <w:rPr>
+          <w:rFonts w:cstheme="minorHAnsi"/>
+          <w:sz w:val="24"/>
+          <w:szCs w:val="24"/>
+        </w:rPr>
+        <w:t xml:space="preserve"> also at Method List and the other options. Can you find any other interesting info? </w:t>
       </w:r>
     </w:p>
     <w:p>
@@ -2416,6 +2324,24 @@
           <w:szCs w:val="24"/>
         </w:rPr>
         <w:t xml:space="preserve">’) </w:t>
+      </w:r>
+    </w:p>
+    <w:p>
+      <w:pPr>
+        <w:pStyle w:val="NoSpacing"/>
+        <w:rPr>
+          <w:rFonts w:cstheme="minorHAnsi"/>
+          <w:sz w:val="24"/>
+          <w:szCs w:val="24"/>
+        </w:rPr>
+      </w:pPr>
+      <w:r>
+        <w:rPr>
+          <w:rFonts w:cstheme="minorHAnsi"/>
+          <w:sz w:val="24"/>
+          <w:szCs w:val="24"/>
+        </w:rPr>
+        <w:t>Reps 1000</w:t>
       </w:r>
     </w:p>
     <w:p>
@@ -2652,6 +2578,117 @@
               </w:rPr>
             </w:pPr>
           </w:p>
+          <w:p>
+            <w:pPr>
+              <w:rPr>
+                <w:sz w:val="24"/>
+                <w:szCs w:val="24"/>
+              </w:rPr>
+            </w:pPr>
+            <w:r>
+              <w:rPr>
+                <w:sz w:val="24"/>
+                <w:szCs w:val="24"/>
+              </w:rPr>
+              <w:t xml:space="preserve">0.3168 </w:t>
+            </w:r>
+            <w:proofErr w:type="spellStart"/>
+            <w:r>
+              <w:rPr>
+                <w:sz w:val="24"/>
+                <w:szCs w:val="24"/>
+              </w:rPr>
+              <w:t>ms</w:t>
+            </w:r>
+            <w:proofErr w:type="spellEnd"/>
+          </w:p>
+          <w:p>
+            <w:pPr>
+              <w:rPr>
+                <w:sz w:val="24"/>
+                <w:szCs w:val="24"/>
+              </w:rPr>
+            </w:pPr>
+            <w:r>
+              <w:rPr>
+                <w:sz w:val="24"/>
+                <w:szCs w:val="24"/>
+              </w:rPr>
+              <w:t xml:space="preserve">1.5768 </w:t>
+            </w:r>
+            <w:proofErr w:type="spellStart"/>
+            <w:r>
+              <w:rPr>
+                <w:sz w:val="24"/>
+                <w:szCs w:val="24"/>
+              </w:rPr>
+              <w:t>ms</w:t>
+            </w:r>
+            <w:proofErr w:type="spellEnd"/>
+          </w:p>
+          <w:p>
+            <w:pPr>
+              <w:rPr>
+                <w:sz w:val="24"/>
+                <w:szCs w:val="24"/>
+              </w:rPr>
+            </w:pPr>
+            <w:r>
+              <w:rPr>
+                <w:sz w:val="24"/>
+                <w:szCs w:val="24"/>
+              </w:rPr>
+              <w:t xml:space="preserve">5.3405 </w:t>
+            </w:r>
+            <w:proofErr w:type="spellStart"/>
+            <w:r>
+              <w:rPr>
+                <w:sz w:val="24"/>
+                <w:szCs w:val="24"/>
+              </w:rPr>
+              <w:t>ms</w:t>
+            </w:r>
+            <w:proofErr w:type="spellEnd"/>
+          </w:p>
+          <w:p>
+            <w:pPr>
+              <w:rPr>
+                <w:sz w:val="24"/>
+                <w:szCs w:val="24"/>
+              </w:rPr>
+            </w:pPr>
+            <w:r>
+              <w:rPr>
+                <w:sz w:val="24"/>
+                <w:szCs w:val="24"/>
+              </w:rPr>
+              <w:t xml:space="preserve">3.7176 </w:t>
+            </w:r>
+            <w:proofErr w:type="spellStart"/>
+            <w:r>
+              <w:rPr>
+                <w:sz w:val="24"/>
+                <w:szCs w:val="24"/>
+              </w:rPr>
+              <w:t>ms</w:t>
+            </w:r>
+            <w:proofErr w:type="spellEnd"/>
+          </w:p>
+          <w:p>
+            <w:pPr>
+              <w:rPr>
+                <w:sz w:val="24"/>
+                <w:szCs w:val="24"/>
+              </w:rPr>
+            </w:pPr>
+            <w:r>
+              <w:rPr>
+                <w:sz w:val="24"/>
+                <w:szCs w:val="24"/>
+              </w:rPr>
+              <w:t>n/a</w:t>
+            </w:r>
+          </w:p>
         </w:tc>
       </w:tr>
     </w:tbl>
@@ -2886,50 +2923,295 @@
               </w:rPr>
             </w:pPr>
           </w:p>
+          <w:p>
+            <w:pPr>
+              <w:rPr>
+                <w:sz w:val="24"/>
+                <w:szCs w:val="24"/>
+              </w:rPr>
+            </w:pPr>
+            <w:r>
+              <w:rPr>
+                <w:sz w:val="24"/>
+                <w:szCs w:val="24"/>
+              </w:rPr>
+              <w:t>1.0226ms</w:t>
+            </w:r>
+          </w:p>
+          <w:p>
+            <w:pPr>
+              <w:rPr>
+                <w:sz w:val="24"/>
+                <w:szCs w:val="24"/>
+              </w:rPr>
+            </w:pPr>
+            <w:r>
+              <w:rPr>
+                <w:sz w:val="24"/>
+                <w:szCs w:val="24"/>
+              </w:rPr>
+              <w:t xml:space="preserve">1.9911 </w:t>
+            </w:r>
+            <w:proofErr w:type="spellStart"/>
+            <w:r>
+              <w:rPr>
+                <w:sz w:val="24"/>
+                <w:szCs w:val="24"/>
+              </w:rPr>
+              <w:t>ms</w:t>
+            </w:r>
+            <w:proofErr w:type="spellEnd"/>
+          </w:p>
+          <w:p>
+            <w:pPr>
+              <w:rPr>
+                <w:sz w:val="24"/>
+                <w:szCs w:val="24"/>
+              </w:rPr>
+            </w:pPr>
+            <w:r>
+              <w:rPr>
+                <w:sz w:val="24"/>
+                <w:szCs w:val="24"/>
+              </w:rPr>
+              <w:t xml:space="preserve">273.6641 </w:t>
+            </w:r>
+            <w:proofErr w:type="spellStart"/>
+            <w:r>
+              <w:rPr>
+                <w:sz w:val="24"/>
+                <w:szCs w:val="24"/>
+              </w:rPr>
+              <w:t>ms</w:t>
+            </w:r>
+            <w:proofErr w:type="spellEnd"/>
+          </w:p>
+          <w:p>
+            <w:pPr>
+              <w:rPr>
+                <w:sz w:val="24"/>
+                <w:szCs w:val="24"/>
+              </w:rPr>
+            </w:pPr>
+            <w:r>
+              <w:rPr>
+                <w:sz w:val="24"/>
+                <w:szCs w:val="24"/>
+              </w:rPr>
+              <w:t>34109.8979ms</w:t>
+            </w:r>
+          </w:p>
+          <w:p>
+            <w:pPr>
+              <w:rPr>
+                <w:sz w:val="24"/>
+                <w:szCs w:val="24"/>
+              </w:rPr>
+            </w:pPr>
+            <w:r>
+              <w:rPr>
+                <w:sz w:val="24"/>
+                <w:szCs w:val="24"/>
+              </w:rPr>
+              <w:t>n/a</w:t>
+            </w:r>
+          </w:p>
         </w:tc>
       </w:tr>
     </w:tbl>
-    <w:p w14:noSpellErr="1">
-      <w:pPr>
-        <w:rPr>
-          <w:sz w:val="24"/>
-          <w:szCs w:val="24"/>
-        </w:rPr>
-      </w:pPr>
-    </w:p>
-    <w:p>
-      <w:pPr>
-        <w:spacing w:after="160" w:afterAutospacing="off" w:line="257" w:lineRule="auto"/>
-        <w:rPr>
-          <w:rFonts w:ascii="Calibri" w:hAnsi="Calibri" w:eastAsia="Calibri" w:cs="Calibri" w:asciiTheme="minorAscii" w:hAnsiTheme="minorAscii" w:eastAsiaTheme="minorAscii" w:cstheme="minorAscii"/>
-          <w:noProof w:val="0"/>
-          <w:sz w:val="24"/>
-          <w:szCs w:val="24"/>
-          <w:lang w:val="en-IE"/>
-        </w:rPr>
-      </w:pPr>
-      <w:r>
-        <w:rPr>
-          <w:rFonts w:ascii="Calibri" w:hAnsi="Calibri" w:eastAsia="Calibri" w:cs="Calibri" w:asciiTheme="minorAscii" w:hAnsiTheme="minorAscii" w:eastAsiaTheme="minorAscii" w:cstheme="minorAscii"/>
-          <w:b w:val="0"/>
-          <w:bCs w:val="0"/>
-          <w:i w:val="0"/>
-          <w:iCs w:val="0"/>
-          <w:caps w:val="0"/>
-          <w:smallCaps w:val="0"/>
-          <w:noProof w:val="0"/>
-          <w:color w:val="000000" w:themeColor="text1" w:themeTint="FF" w:themeShade="FF"/>
+    <w:p>
+      <w:pPr>
+        <w:rPr>
+          <w:sz w:val="24"/>
+          <w:szCs w:val="24"/>
+        </w:rPr>
+      </w:pPr>
+    </w:p>
+    <w:p>
+      <w:pPr>
+        <w:rPr>
+          <w:rFonts w:ascii="Courier New" w:hAnsi="Courier New" w:cs="Courier New"/>
+          <w:sz w:val="24"/>
+          <w:szCs w:val="24"/>
+        </w:rPr>
+      </w:pPr>
+      <w:r>
+        <w:rPr>
+          <w:rFonts w:ascii="Courier New" w:hAnsi="Courier New" w:cs="Courier New"/>
+          <w:sz w:val="24"/>
+          <w:szCs w:val="24"/>
+        </w:rPr>
+        <w:t xml:space="preserve">Here is graph created by me in Python using Matplotlib </w:t>
+      </w:r>
+    </w:p>
+    <w:p>
+      <w:pPr>
+        <w:rPr>
+          <w:sz w:val="24"/>
+          <w:szCs w:val="24"/>
+        </w:rPr>
+      </w:pPr>
+      <w:r>
+        <w:rPr>
+          <w:sz w:val="24"/>
+          <w:szCs w:val="24"/>
+        </w:rPr>
+        <w:drawing>
+          <wp:inline distT="0" distB="0" distL="0" distR="0" wp14:anchorId="1F9AA092" wp14:editId="1626AC86">
+            <wp:extent cx="5731510" cy="3396615"/>
+            <wp:effectExtent l="0" t="0" r="2540" b="0"/>
+            <wp:docPr id="156238354" name="Picture 1" descr="A graph with a red line&#10;&#10;Description automatically generated"/>
+            <wp:cNvGraphicFramePr>
+              <a:graphicFrameLocks xmlns:a="http://schemas.openxmlformats.org/drawingml/2006/main" noChangeAspect="1"/>
+            </wp:cNvGraphicFramePr>
+            <a:graphic xmlns:a="http://schemas.openxmlformats.org/drawingml/2006/main">
+              <a:graphicData uri="http://schemas.openxmlformats.org/drawingml/2006/picture">
+                <pic:pic xmlns:pic="http://schemas.openxmlformats.org/drawingml/2006/picture">
+                  <pic:nvPicPr>
+                    <pic:cNvPr id="156238354" name="Picture 1" descr="A graph with a red line&#10;&#10;Description automatically generated"/>
+                    <pic:cNvPicPr/>
+                  </pic:nvPicPr>
+                  <pic:blipFill>
+                    <a:blip r:embed="rId12"/>
+                    <a:stretch>
+                      <a:fillRect/>
+                    </a:stretch>
+                  </pic:blipFill>
+                  <pic:spPr>
+                    <a:xfrm>
+                      <a:off x="0" y="0"/>
+                      <a:ext cx="5731510" cy="3396615"/>
+                    </a:xfrm>
+                    <a:prstGeom prst="rect">
+                      <a:avLst/>
+                    </a:prstGeom>
+                  </pic:spPr>
+                </pic:pic>
+              </a:graphicData>
+            </a:graphic>
+          </wp:inline>
+        </w:drawing>
+      </w:r>
+    </w:p>
+    <w:p>
+      <w:pPr>
+        <w:rPr>
+          <w:sz w:val="24"/>
+          <w:szCs w:val="24"/>
+        </w:rPr>
+      </w:pPr>
+    </w:p>
+    <w:p>
+      <w:pPr>
+        <w:spacing w:line="257" w:lineRule="auto"/>
+        <w:rPr>
+          <w:rFonts w:eastAsiaTheme="minorEastAsia"/>
+          <w:sz w:val="24"/>
+          <w:szCs w:val="24"/>
+        </w:rPr>
+      </w:pPr>
+      <w:r>
+        <w:rPr>
+          <w:rFonts w:eastAsiaTheme="minorEastAsia"/>
+          <w:color w:val="000000" w:themeColor="text1"/>
           <w:sz w:val="24"/>
           <w:szCs w:val="24"/>
           <w:lang w:val="en-GB"/>
         </w:rPr>
-        <w:t>Obtained with ___________ processor, _________ GHz, Java Version ___, Windows 11 (or specify if not…)</w:t>
-      </w:r>
-    </w:p>
-    <w:p>
-      <w:pPr>
-        <w:rPr>
-          <w:rFonts w:cs="Calibri" w:cstheme="minorAscii"/>
+        <w:t>Obtained with ______</w:t>
+      </w:r>
+      <w:r>
+        <w:rPr>
+          <w:b/>
+          <w:bCs/>
+          <w:sz w:val="24"/>
+          <w:szCs w:val="24"/>
+        </w:rPr>
+        <w:t xml:space="preserve">11th Gen Intel(R) </w:t>
+      </w:r>
+      <w:proofErr w:type="gramStart"/>
+      <w:r>
+        <w:rPr>
+          <w:b/>
+          <w:bCs/>
+          <w:sz w:val="24"/>
+          <w:szCs w:val="24"/>
+        </w:rPr>
+        <w:t>Core(</w:t>
+      </w:r>
+      <w:proofErr w:type="gramEnd"/>
+      <w:r>
+        <w:rPr>
+          <w:b/>
+          <w:bCs/>
+          <w:sz w:val="24"/>
+          <w:szCs w:val="24"/>
+        </w:rPr>
+        <w:t>TM) i7-1165G7</w:t>
+      </w:r>
+      <w:r>
+        <w:rPr>
+          <w:rFonts w:eastAsiaTheme="minorEastAsia"/>
+          <w:color w:val="000000" w:themeColor="text1"/>
+          <w:sz w:val="24"/>
+          <w:szCs w:val="24"/>
+          <w:lang w:val="en-GB"/>
+        </w:rPr>
+        <w:t>_____ processor, _____</w:t>
+      </w:r>
+      <w:r>
+        <w:rPr>
+          <w:b/>
+          <w:bCs/>
+          <w:sz w:val="24"/>
+          <w:szCs w:val="24"/>
+        </w:rPr>
+        <w:t>2.80 GHz</w:t>
+      </w:r>
+      <w:r>
+        <w:rPr>
+          <w:rFonts w:eastAsiaTheme="minorEastAsia"/>
+          <w:color w:val="000000" w:themeColor="text1"/>
+          <w:sz w:val="24"/>
+          <w:szCs w:val="24"/>
+          <w:lang w:val="en-GB"/>
+        </w:rPr>
+        <w:t xml:space="preserve"> </w:t>
+      </w:r>
+      <w:r>
+        <w:rPr>
+          <w:rFonts w:eastAsiaTheme="minorEastAsia"/>
+          <w:color w:val="000000" w:themeColor="text1"/>
+          <w:sz w:val="24"/>
+          <w:szCs w:val="24"/>
+          <w:lang w:val="en-GB"/>
+        </w:rPr>
+        <w:t>____ GHz, Java Version _</w:t>
+      </w:r>
+      <w:r>
+        <w:rPr>
+          <w:b/>
+          <w:bCs/>
+          <w:sz w:val="24"/>
+          <w:szCs w:val="24"/>
+          <w:lang w:val="en-GB"/>
+        </w:rPr>
+        <w:t>17</w:t>
+      </w:r>
+      <w:r>
+        <w:rPr>
+          <w:rFonts w:eastAsiaTheme="minorEastAsia"/>
+          <w:color w:val="000000" w:themeColor="text1"/>
+          <w:sz w:val="24"/>
+          <w:szCs w:val="24"/>
+          <w:lang w:val="en-GB"/>
+        </w:rPr>
+        <w:t>__, Windows 11 (or specify if not…)</w:t>
+      </w:r>
+    </w:p>
+    <w:p>
+      <w:pPr>
+        <w:rPr>
           <w:sz w:val="24"/>
           <w:szCs w:val="24"/>
         </w:rPr>
@@ -3044,7 +3326,7 @@
         <w:pStyle w:val="ListParagraph"/>
         <w:numPr>
           <w:ilvl w:val="0"/>
-          <w:numId w:val="2"/>
+          <w:numId w:val="3"/>
         </w:numPr>
         <w:tabs>
           <w:tab w:val="left" w:pos="916"/>
@@ -3120,13 +3402,31 @@
         </w:rPr>
         <w:t xml:space="preserve"> method:</w:t>
       </w:r>
+      <w:r>
+        <w:rPr>
+          <w:rFonts w:cstheme="minorHAnsi"/>
+          <w:sz w:val="24"/>
+          <w:szCs w:val="24"/>
+          <w:lang w:val="en" w:eastAsia="en-IE"/>
+        </w:rPr>
+        <w:t xml:space="preserve"> </w:t>
+      </w:r>
+      <w:r>
+        <w:rPr>
+          <w:rFonts w:cstheme="minorHAnsi"/>
+          <w:sz w:val="24"/>
+          <w:szCs w:val="24"/>
+          <w:lang w:eastAsia="en-IE"/>
+        </w:rPr>
+        <w:t>Big O(1)</w:t>
+      </w:r>
     </w:p>
     <w:p>
       <w:pPr>
         <w:pStyle w:val="ListParagraph"/>
         <w:numPr>
           <w:ilvl w:val="0"/>
-          <w:numId w:val="2"/>
+          <w:numId w:val="3"/>
         </w:numPr>
         <w:tabs>
           <w:tab w:val="left" w:pos="916"/>
@@ -3191,6 +3491,24 @@
         </w:rPr>
         <w:t xml:space="preserve"> method:</w:t>
       </w:r>
+      <w:r>
+        <w:rPr>
+          <w:rFonts w:cstheme="minorHAnsi"/>
+          <w:sz w:val="24"/>
+          <w:szCs w:val="24"/>
+          <w:lang w:val="en" w:eastAsia="en-IE"/>
+        </w:rPr>
+        <w:t xml:space="preserve"> </w:t>
+      </w:r>
+      <w:r>
+        <w:rPr>
+          <w:rFonts w:cstheme="minorHAnsi"/>
+          <w:sz w:val="24"/>
+          <w:szCs w:val="24"/>
+          <w:lang w:eastAsia="en-IE"/>
+        </w:rPr>
+        <w:t>Big O(n)</w:t>
+      </w:r>
     </w:p>
     <w:p>
       <w:pPr>
@@ -3226,7 +3544,112 @@
           <w:szCs w:val="24"/>
           <w:lang w:val="en" w:eastAsia="en-IE"/>
         </w:rPr>
-        <w:t>Are the timings consistent with the Big Oh values?  _____________</w:t>
+        <w:t>Are the timings consistent with the Big Oh values?  __</w:t>
+      </w:r>
+      <w:r>
+        <w:rPr>
+          <w:rFonts w:cstheme="minorHAnsi"/>
+          <w:sz w:val="24"/>
+          <w:szCs w:val="24"/>
+          <w:lang w:val="en" w:eastAsia="en-IE"/>
+        </w:rPr>
+        <w:t xml:space="preserve">Yes, </w:t>
+      </w:r>
+      <w:proofErr w:type="spellStart"/>
+      <w:r>
+        <w:rPr>
+          <w:rFonts w:cstheme="minorHAnsi"/>
+          <w:sz w:val="24"/>
+          <w:szCs w:val="24"/>
+          <w:lang w:eastAsia="en-IE"/>
+        </w:rPr>
+        <w:t>ArrayList</w:t>
+      </w:r>
+      <w:proofErr w:type="spellEnd"/>
+      <w:r>
+        <w:rPr>
+          <w:rFonts w:cstheme="minorHAnsi"/>
+          <w:sz w:val="24"/>
+          <w:szCs w:val="24"/>
+          <w:lang w:eastAsia="en-IE"/>
+        </w:rPr>
+        <w:t xml:space="preserve"> </w:t>
+      </w:r>
+      <w:proofErr w:type="gramStart"/>
+      <w:r>
+        <w:rPr>
+          <w:rFonts w:cstheme="minorHAnsi"/>
+          <w:sz w:val="24"/>
+          <w:szCs w:val="24"/>
+          <w:lang w:eastAsia="en-IE"/>
+        </w:rPr>
+        <w:t>get(</w:t>
+      </w:r>
+      <w:proofErr w:type="gramEnd"/>
+      <w:r>
+        <w:rPr>
+          <w:rFonts w:cstheme="minorHAnsi"/>
+          <w:sz w:val="24"/>
+          <w:szCs w:val="24"/>
+          <w:lang w:eastAsia="en-IE"/>
+        </w:rPr>
+        <w:t xml:space="preserve">) method remains stable reflecting its O(1) complexity. LinkedList </w:t>
+      </w:r>
+      <w:proofErr w:type="gramStart"/>
+      <w:r>
+        <w:rPr>
+          <w:rFonts w:cstheme="minorHAnsi"/>
+          <w:sz w:val="24"/>
+          <w:szCs w:val="24"/>
+          <w:lang w:eastAsia="en-IE"/>
+        </w:rPr>
+        <w:t>get(</w:t>
+      </w:r>
+      <w:proofErr w:type="gramEnd"/>
+      <w:r>
+        <w:rPr>
+          <w:rFonts w:cstheme="minorHAnsi"/>
+          <w:sz w:val="24"/>
+          <w:szCs w:val="24"/>
+          <w:lang w:eastAsia="en-IE"/>
+        </w:rPr>
+        <w:t xml:space="preserve">) method becomes </w:t>
+      </w:r>
+      <w:r>
+        <w:rPr>
+          <w:rFonts w:cstheme="minorHAnsi"/>
+          <w:sz w:val="24"/>
+          <w:szCs w:val="24"/>
+          <w:lang w:eastAsia="en-IE"/>
+        </w:rPr>
+        <w:t>very</w:t>
+      </w:r>
+      <w:r>
+        <w:rPr>
+          <w:rFonts w:cstheme="minorHAnsi"/>
+          <w:sz w:val="24"/>
+          <w:szCs w:val="24"/>
+          <w:lang w:eastAsia="en-IE"/>
+        </w:rPr>
+        <w:t xml:space="preserve"> slow for larger sizes, reflecting its O(n) complexity.</w:t>
+      </w:r>
+      <w:r>
+        <w:rPr>
+          <w:rFonts w:cstheme="minorHAnsi"/>
+          <w:sz w:val="24"/>
+          <w:szCs w:val="24"/>
+          <w:lang w:val="en" w:eastAsia="en-IE"/>
+        </w:rPr>
+        <w:t xml:space="preserve"> </w:t>
+      </w:r>
+      <w:r>
+        <w:rPr>
+          <w:rFonts w:cstheme="minorHAnsi"/>
+          <w:sz w:val="24"/>
+          <w:szCs w:val="24"/>
+          <w:lang w:val="en" w:eastAsia="en-IE"/>
+        </w:rPr>
+        <w:t>___________</w:t>
       </w:r>
     </w:p>
     <w:p>
@@ -3260,7 +3683,7 @@
     <w:p>
       <w:pPr>
         <w:pBdr>
-          <w:bottom w:val="single" w:color="auto" w:sz="12" w:space="1"/>
+          <w:bottom w:val="single" w:sz="12" w:space="1" w:color="auto"/>
         </w:pBdr>
         <w:tabs>
           <w:tab w:val="left" w:pos="916"/>
@@ -3294,14 +3717,166 @@
           <w:szCs w:val="24"/>
           <w:lang w:val="en" w:eastAsia="en-IE"/>
         </w:rPr>
-        <w:t>Comment on results __________________________________________________________</w:t>
-      </w:r>
-    </w:p>
-    <w:p>
-      <w:pPr>
-        <w:pBdr>
-          <w:bottom w:val="single" w:color="auto" w:sz="12" w:space="1"/>
-        </w:pBdr>
+        <w:t>Comment on results ____</w:t>
+      </w:r>
+      <w:r>
+        <w:rPr>
+          <w:rFonts w:cstheme="minorHAnsi"/>
+          <w:sz w:val="24"/>
+          <w:szCs w:val="24"/>
+          <w:lang w:eastAsia="en-IE"/>
+        </w:rPr>
+        <w:br/>
+      </w:r>
+      <w:proofErr w:type="spellStart"/>
+      <w:r>
+        <w:rPr>
+          <w:rFonts w:cstheme="minorHAnsi"/>
+          <w:sz w:val="24"/>
+          <w:szCs w:val="24"/>
+          <w:lang w:eastAsia="en-IE"/>
+        </w:rPr>
+        <w:t>ArrayList</w:t>
+      </w:r>
+      <w:proofErr w:type="spellEnd"/>
+      <w:r>
+        <w:rPr>
+          <w:rFonts w:cstheme="minorHAnsi"/>
+          <w:sz w:val="24"/>
+          <w:szCs w:val="24"/>
+          <w:lang w:eastAsia="en-IE"/>
+        </w:rPr>
+        <w:t xml:space="preserve"> </w:t>
+      </w:r>
+      <w:proofErr w:type="spellStart"/>
+      <w:r>
+        <w:rPr>
+          <w:rFonts w:cstheme="minorHAnsi"/>
+          <w:sz w:val="24"/>
+          <w:szCs w:val="24"/>
+          <w:lang w:eastAsia="en-IE"/>
+        </w:rPr>
+        <w:t>behavior</w:t>
+      </w:r>
+      <w:proofErr w:type="spellEnd"/>
+      <w:r>
+        <w:rPr>
+          <w:rFonts w:cstheme="minorHAnsi"/>
+          <w:sz w:val="24"/>
+          <w:szCs w:val="24"/>
+          <w:lang w:eastAsia="en-IE"/>
+        </w:rPr>
+        <w:t xml:space="preserve"> is quite consistent for the </w:t>
+      </w:r>
+      <w:proofErr w:type="gramStart"/>
+      <w:r>
+        <w:rPr>
+          <w:rFonts w:cstheme="minorHAnsi"/>
+          <w:sz w:val="24"/>
+          <w:szCs w:val="24"/>
+          <w:lang w:eastAsia="en-IE"/>
+        </w:rPr>
+        <w:t>get(</w:t>
+      </w:r>
+      <w:proofErr w:type="gramEnd"/>
+      <w:r>
+        <w:rPr>
+          <w:rFonts w:cstheme="minorHAnsi"/>
+          <w:sz w:val="24"/>
+          <w:szCs w:val="24"/>
+          <w:lang w:eastAsia="en-IE"/>
+        </w:rPr>
+        <w:t xml:space="preserve">) operation; its access time remains almost constant for list sizes. This will make </w:t>
+      </w:r>
+      <w:proofErr w:type="spellStart"/>
+      <w:r>
+        <w:rPr>
+          <w:rFonts w:cstheme="minorHAnsi"/>
+          <w:sz w:val="24"/>
+          <w:szCs w:val="24"/>
+          <w:lang w:eastAsia="en-IE"/>
+        </w:rPr>
+        <w:t>ArrayList</w:t>
+      </w:r>
+      <w:proofErr w:type="spellEnd"/>
+      <w:r>
+        <w:rPr>
+          <w:rFonts w:cstheme="minorHAnsi"/>
+          <w:sz w:val="24"/>
+          <w:szCs w:val="24"/>
+          <w:lang w:eastAsia="en-IE"/>
+        </w:rPr>
+        <w:t xml:space="preserve"> more suitable for situations when random access is needed frequently.</w:t>
+      </w:r>
+      <w:r>
+        <w:rPr>
+          <w:rFonts w:cstheme="minorHAnsi"/>
+          <w:sz w:val="24"/>
+          <w:szCs w:val="24"/>
+          <w:lang w:eastAsia="en-IE"/>
+        </w:rPr>
+        <w:br/>
+      </w:r>
+      <w:r>
+        <w:rPr>
+          <w:rFonts w:cstheme="minorHAnsi"/>
+          <w:sz w:val="24"/>
+          <w:szCs w:val="24"/>
+          <w:lang w:eastAsia="en-IE"/>
+        </w:rPr>
+        <w:br/>
+        <w:t xml:space="preserve">The </w:t>
+      </w:r>
+      <w:proofErr w:type="gramStart"/>
+      <w:r>
+        <w:rPr>
+          <w:rFonts w:cstheme="minorHAnsi"/>
+          <w:sz w:val="24"/>
+          <w:szCs w:val="24"/>
+          <w:lang w:eastAsia="en-IE"/>
+        </w:rPr>
+        <w:t>get(</w:t>
+      </w:r>
+      <w:proofErr w:type="gramEnd"/>
+      <w:r>
+        <w:rPr>
+          <w:rFonts w:cstheme="minorHAnsi"/>
+          <w:sz w:val="24"/>
+          <w:szCs w:val="24"/>
+          <w:lang w:eastAsia="en-IE"/>
+        </w:rPr>
+        <w:t>) operation does rather poorly for LinkedList, especially as the list sizes get larger, since each access takes a little longer with traversal. This large increase in time for large list sizes makes LinkedList a very poor candidate for operations that call for a lot of random accesses; it does much better under</w:t>
+      </w:r>
+      <w:r>
+        <w:rPr>
+          <w:rFonts w:cstheme="minorHAnsi"/>
+          <w:sz w:val="24"/>
+          <w:szCs w:val="24"/>
+          <w:lang w:eastAsia="en-IE"/>
+        </w:rPr>
+        <w:t xml:space="preserve"> other use scenarios, such as frequent insertions or deletions.</w:t>
+      </w:r>
+      <w:r>
+        <w:rPr>
+          <w:rFonts w:cstheme="minorHAnsi"/>
+          <w:sz w:val="24"/>
+          <w:szCs w:val="24"/>
+          <w:lang w:val="en" w:eastAsia="en-IE"/>
+        </w:rPr>
+        <w:t xml:space="preserve"> </w:t>
+      </w:r>
+      <w:r>
+        <w:rPr>
+          <w:rFonts w:cstheme="minorHAnsi"/>
+          <w:sz w:val="24"/>
+          <w:szCs w:val="24"/>
+          <w:lang w:val="en" w:eastAsia="en-IE"/>
+        </w:rPr>
+        <w:t>______________________________________________________</w:t>
+      </w:r>
+    </w:p>
+    <w:p>
+      <w:pPr>
         <w:tabs>
           <w:tab w:val="left" w:pos="916"/>
           <w:tab w:val="left" w:pos="1832"/>
@@ -3349,180 +3924,60 @@
           <w:tab w:val="left" w:pos="14656"/>
         </w:tabs>
         <w:rPr>
+          <w:color w:val="000000"/>
+        </w:rPr>
+      </w:pPr>
+      <w:r>
+        <w:rPr>
           <w:rFonts w:cstheme="minorHAnsi"/>
           <w:sz w:val="24"/>
           <w:szCs w:val="24"/>
           <w:lang w:val="en" w:eastAsia="en-IE"/>
         </w:rPr>
-      </w:pPr>
-    </w:p>
-    <w:p>
-      <w:pPr>
-        <w:pBdr>
-          <w:top w:val="single" w:color="auto" w:sz="12" w:space="1"/>
-          <w:bottom w:val="single" w:color="auto" w:sz="12" w:space="1"/>
-        </w:pBdr>
-        <w:tabs>
-          <w:tab w:val="left" w:pos="916"/>
-          <w:tab w:val="left" w:pos="1832"/>
-          <w:tab w:val="left" w:pos="2748"/>
-          <w:tab w:val="left" w:pos="3664"/>
-          <w:tab w:val="left" w:pos="4580"/>
-          <w:tab w:val="left" w:pos="5496"/>
-          <w:tab w:val="left" w:pos="6412"/>
-          <w:tab w:val="left" w:pos="7328"/>
-          <w:tab w:val="left" w:pos="8244"/>
-          <w:tab w:val="left" w:pos="9160"/>
-          <w:tab w:val="left" w:pos="10076"/>
-          <w:tab w:val="left" w:pos="10992"/>
-          <w:tab w:val="left" w:pos="11908"/>
-          <w:tab w:val="left" w:pos="12824"/>
-          <w:tab w:val="left" w:pos="13740"/>
-          <w:tab w:val="left" w:pos="14656"/>
-        </w:tabs>
+        <w:t xml:space="preserve">Note: </w:t>
+      </w:r>
+      <w:r>
         <w:rPr>
           <w:rFonts w:cstheme="minorHAnsi"/>
           <w:sz w:val="24"/>
           <w:szCs w:val="24"/>
           <w:lang w:val="en" w:eastAsia="en-IE"/>
         </w:rPr>
-      </w:pPr>
-    </w:p>
-    <w:p>
-      <w:pPr>
-        <w:pBdr>
-          <w:top w:val="single" w:color="auto" w:sz="12" w:space="1"/>
-          <w:bottom w:val="single" w:color="auto" w:sz="12" w:space="1"/>
-        </w:pBdr>
-        <w:tabs>
-          <w:tab w:val="left" w:pos="916"/>
-          <w:tab w:val="left" w:pos="1832"/>
-          <w:tab w:val="left" w:pos="2748"/>
-          <w:tab w:val="left" w:pos="3664"/>
-          <w:tab w:val="left" w:pos="4580"/>
-          <w:tab w:val="left" w:pos="5496"/>
-          <w:tab w:val="left" w:pos="6412"/>
-          <w:tab w:val="left" w:pos="7328"/>
-          <w:tab w:val="left" w:pos="8244"/>
-          <w:tab w:val="left" w:pos="9160"/>
-          <w:tab w:val="left" w:pos="10076"/>
-          <w:tab w:val="left" w:pos="10992"/>
-          <w:tab w:val="left" w:pos="11908"/>
-          <w:tab w:val="left" w:pos="12824"/>
-          <w:tab w:val="left" w:pos="13740"/>
-          <w:tab w:val="left" w:pos="14656"/>
-        </w:tabs>
+        <w:t>You</w:t>
+      </w:r>
+      <w:r>
         <w:rPr>
           <w:rFonts w:cstheme="minorHAnsi"/>
           <w:sz w:val="24"/>
           <w:szCs w:val="24"/>
           <w:lang w:val="en" w:eastAsia="en-IE"/>
         </w:rPr>
-      </w:pPr>
-    </w:p>
-    <w:p>
-      <w:pPr>
-        <w:tabs>
-          <w:tab w:val="left" w:pos="916"/>
-          <w:tab w:val="left" w:pos="1832"/>
-          <w:tab w:val="left" w:pos="2748"/>
-          <w:tab w:val="left" w:pos="3664"/>
-          <w:tab w:val="left" w:pos="4580"/>
-          <w:tab w:val="left" w:pos="5496"/>
-          <w:tab w:val="left" w:pos="6412"/>
-          <w:tab w:val="left" w:pos="7328"/>
-          <w:tab w:val="left" w:pos="8244"/>
-          <w:tab w:val="left" w:pos="9160"/>
-          <w:tab w:val="left" w:pos="10076"/>
-          <w:tab w:val="left" w:pos="10992"/>
-          <w:tab w:val="left" w:pos="11908"/>
-          <w:tab w:val="left" w:pos="12824"/>
-          <w:tab w:val="left" w:pos="13740"/>
-          <w:tab w:val="left" w:pos="14656"/>
-        </w:tabs>
-        <w:rPr>
-          <w:rFonts w:cstheme="minorHAnsi"/>
-          <w:sz w:val="24"/>
-          <w:szCs w:val="24"/>
-          <w:lang w:val="en" w:eastAsia="en-IE"/>
-        </w:rPr>
-      </w:pPr>
-    </w:p>
-    <w:p>
-      <w:pPr>
-        <w:tabs>
-          <w:tab w:val="left" w:pos="916"/>
-          <w:tab w:val="left" w:pos="1832"/>
-          <w:tab w:val="left" w:pos="2748"/>
-          <w:tab w:val="left" w:pos="3664"/>
-          <w:tab w:val="left" w:pos="4580"/>
-          <w:tab w:val="left" w:pos="5496"/>
-          <w:tab w:val="left" w:pos="6412"/>
-          <w:tab w:val="left" w:pos="7328"/>
-          <w:tab w:val="left" w:pos="8244"/>
-          <w:tab w:val="left" w:pos="9160"/>
-          <w:tab w:val="left" w:pos="10076"/>
-          <w:tab w:val="left" w:pos="10992"/>
-          <w:tab w:val="left" w:pos="11908"/>
-          <w:tab w:val="left" w:pos="12824"/>
-          <w:tab w:val="left" w:pos="13740"/>
-          <w:tab w:val="left" w:pos="14656"/>
-        </w:tabs>
-        <w:rPr>
+        <w:t xml:space="preserve"> can also look at Memory </w:t>
+      </w:r>
+      <w:r>
+        <w:rPr>
+          <w:rFonts w:cstheme="minorHAnsi"/>
           <w:color w:val="000000"/>
-        </w:rPr>
-      </w:pPr>
-      <w:r>
-        <w:rPr>
-          <w:rFonts w:cstheme="minorHAnsi"/>
-          <w:sz w:val="24"/>
-          <w:szCs w:val="24"/>
-          <w:lang w:val="en" w:eastAsia="en-IE"/>
-        </w:rPr>
-        <w:t xml:space="preserve">Note: </w:t>
-      </w:r>
-      <w:r>
-        <w:rPr>
-          <w:rFonts w:cstheme="minorHAnsi"/>
-          <w:sz w:val="24"/>
-          <w:szCs w:val="24"/>
-          <w:lang w:val="en" w:eastAsia="en-IE"/>
-        </w:rPr>
-        <w:t>You</w:t>
-      </w:r>
-      <w:r>
-        <w:rPr>
-          <w:rFonts w:cstheme="minorHAnsi"/>
-          <w:sz w:val="24"/>
-          <w:szCs w:val="24"/>
-          <w:lang w:val="en" w:eastAsia="en-IE"/>
-        </w:rPr>
-        <w:t xml:space="preserve"> can also look at Memory </w:t>
-      </w:r>
-      <w:r>
-        <w:rPr>
-          <w:rFonts w:cstheme="minorHAnsi"/>
+          <w:sz w:val="24"/>
+          <w:szCs w:val="24"/>
+        </w:rPr>
+        <w:t>to analyse the memory usage of the</w:t>
+      </w:r>
+      <w:r>
+        <w:rPr>
           <w:color w:val="000000"/>
-          <w:sz w:val="24"/>
-          <w:szCs w:val="24"/>
-        </w:rPr>
-        <w:t>to analyse the memory usage of the</w:t>
+        </w:rPr>
+        <w:t xml:space="preserve"> application</w:t>
       </w:r>
       <w:r>
         <w:rPr>
           <w:color w:val="000000"/>
         </w:rPr>
-        <w:t xml:space="preserve"> application</w:t>
-      </w:r>
-      <w:r>
-        <w:rPr>
-          <w:color w:val="000000"/>
-        </w:rPr>
         <w:t>.</w:t>
       </w:r>
     </w:p>
     <w:sectPr>
-      <w:pgSz w:w="11906" w:h="16838" w:orient="portrait"/>
+      <w:pgSz w:w="11906" w:h="16838"/>
       <w:pgMar w:top="1440" w:right="1440" w:bottom="1440" w:left="1440" w:header="708" w:footer="708" w:gutter="0"/>
       <w:cols w:space="708"/>
       <w:docGrid w:linePitch="360"/>
@@ -3532,119 +3987,7 @@
 </file>
 
 <file path=word/numbering.xml><?xml version="1.0" encoding="utf-8"?>
-<w:numbering xmlns:wpc="http://schemas.microsoft.com/office/word/2010/wordprocessingCanvas" xmlns:cx="http://schemas.microsoft.com/office/drawing/2014/chartex" xmlns:cx1="http://schemas.microsoft.com/office/drawing/2015/9/8/chartex" xmlns:cx2="http://schemas.microsoft.com/office/drawing/2015/10/21/chartex" xmlns:cx3="http://schemas.microsoft.com/office/drawing/2016/5/9/chartex" xmlns:cx4="http://schemas.microsoft.com/office/drawing/2016/5/10/chartex" xmlns:cx5="http://schemas.microsoft.com/office/drawing/2016/5/11/chartex" xmlns:cx6="http://schemas.microsoft.com/office/drawing/2016/5/12/chartex" xmlns:cx7="http://schemas.microsoft.com/office/drawing/2016/5/13/chartex" xmlns:cx8="http://schemas.microsoft.com/office/drawing/2016/5/14/chartex" xmlns:mc="http://schemas.openxmlformats.org/markup-compatibility/2006" xmlns:aink="http://schemas.microsoft.com/office/drawing/2016/ink" xmlns:am3d="http://schemas.microsoft.com/office/drawing/2017/model3d" xmlns:o="urn:schemas-microsoft-com:office:office" xmlns:r="http://schemas.openxmlformats.org/officeDocument/2006/relationships" xmlns:m="http://schemas.openxmlformats.org/officeDocument/2006/math" xmlns:v="urn:schemas-microsoft-com:vml" xmlns:wp14="http://schemas.microsoft.com/office/word/2010/wordprocessingDrawing" xmlns:wp="http://schemas.openxmlformats.org/drawingml/2006/wordprocessingDrawing" xmlns:w10="urn:schemas-microsoft-com:office:word" xmlns:w="http://schemas.openxmlformats.org/wordprocessingml/2006/main" xmlns:w14="http://schemas.microsoft.com/office/word/2010/wordml" xmlns:w15="http://schemas.microsoft.com/office/word/2012/wordml" xmlns:w16cid="http://schemas.microsoft.com/office/word/2016/wordml/cid" xmlns:w16se="http://schemas.microsoft.com/office/word/2015/wordml/symex" xmlns:wpg="http://schemas.microsoft.com/office/word/2010/wordprocessingGroup" xmlns:wpi="http://schemas.microsoft.com/office/word/2010/wordprocessingInk" xmlns:wne="http://schemas.microsoft.com/office/word/2006/wordml" xmlns:wps="http://schemas.microsoft.com/office/word/2010/wordprocessingShape" mc:Ignorable="w14 w15 w16se w16cid wp14">
-  <w:abstractNum xmlns:w="http://schemas.openxmlformats.org/wordprocessingml/2006/main" w:abstractNumId="2">
-    <w:nsid w:val="d22db10"/>
-    <w:multiLevelType xmlns:w="http://schemas.openxmlformats.org/wordprocessingml/2006/main" w:val="hybridMultilevel"/>
-    <w:lvl xmlns:w="http://schemas.openxmlformats.org/wordprocessingml/2006/main" w:ilvl="0">
-      <w:start w:val="1"/>
-      <w:numFmt w:val="bullet"/>
-      <w:lvlText w:val=""/>
-      <w:lvlJc w:val="left"/>
-      <w:pPr>
-        <w:ind w:left="720" w:hanging="360"/>
-      </w:pPr>
-      <w:rPr>
-        <w:rFonts w:hint="default" w:ascii="Symbol" w:hAnsi="Symbol"/>
-      </w:rPr>
-    </w:lvl>
-    <w:lvl xmlns:w="http://schemas.openxmlformats.org/wordprocessingml/2006/main" w:ilvl="1">
-      <w:start w:val="1"/>
-      <w:numFmt w:val="bullet"/>
-      <w:lvlText w:val="o"/>
-      <w:lvlJc w:val="left"/>
-      <w:pPr>
-        <w:ind w:left="1440" w:hanging="360"/>
-      </w:pPr>
-      <w:rPr>
-        <w:rFonts w:hint="default" w:ascii="Courier New" w:hAnsi="Courier New"/>
-      </w:rPr>
-    </w:lvl>
-    <w:lvl xmlns:w="http://schemas.openxmlformats.org/wordprocessingml/2006/main" w:ilvl="2">
-      <w:start w:val="1"/>
-      <w:numFmt w:val="bullet"/>
-      <w:lvlText w:val=""/>
-      <w:lvlJc w:val="left"/>
-      <w:pPr>
-        <w:ind w:left="2160" w:hanging="360"/>
-      </w:pPr>
-      <w:rPr>
-        <w:rFonts w:hint="default" w:ascii="Wingdings" w:hAnsi="Wingdings"/>
-      </w:rPr>
-    </w:lvl>
-    <w:lvl xmlns:w="http://schemas.openxmlformats.org/wordprocessingml/2006/main" w:ilvl="3">
-      <w:start w:val="1"/>
-      <w:numFmt w:val="bullet"/>
-      <w:lvlText w:val=""/>
-      <w:lvlJc w:val="left"/>
-      <w:pPr>
-        <w:ind w:left="2880" w:hanging="360"/>
-      </w:pPr>
-      <w:rPr>
-        <w:rFonts w:hint="default" w:ascii="Symbol" w:hAnsi="Symbol"/>
-      </w:rPr>
-    </w:lvl>
-    <w:lvl xmlns:w="http://schemas.openxmlformats.org/wordprocessingml/2006/main" w:ilvl="4">
-      <w:start w:val="1"/>
-      <w:numFmt w:val="bullet"/>
-      <w:lvlText w:val="o"/>
-      <w:lvlJc w:val="left"/>
-      <w:pPr>
-        <w:ind w:left="3600" w:hanging="360"/>
-      </w:pPr>
-      <w:rPr>
-        <w:rFonts w:hint="default" w:ascii="Courier New" w:hAnsi="Courier New"/>
-      </w:rPr>
-    </w:lvl>
-    <w:lvl xmlns:w="http://schemas.openxmlformats.org/wordprocessingml/2006/main" w:ilvl="5">
-      <w:start w:val="1"/>
-      <w:numFmt w:val="bullet"/>
-      <w:lvlText w:val=""/>
-      <w:lvlJc w:val="left"/>
-      <w:pPr>
-        <w:ind w:left="4320" w:hanging="360"/>
-      </w:pPr>
-      <w:rPr>
-        <w:rFonts w:hint="default" w:ascii="Wingdings" w:hAnsi="Wingdings"/>
-      </w:rPr>
-    </w:lvl>
-    <w:lvl xmlns:w="http://schemas.openxmlformats.org/wordprocessingml/2006/main" w:ilvl="6">
-      <w:start w:val="1"/>
-      <w:numFmt w:val="bullet"/>
-      <w:lvlText w:val=""/>
-      <w:lvlJc w:val="left"/>
-      <w:pPr>
-        <w:ind w:left="5040" w:hanging="360"/>
-      </w:pPr>
-      <w:rPr>
-        <w:rFonts w:hint="default" w:ascii="Symbol" w:hAnsi="Symbol"/>
-      </w:rPr>
-    </w:lvl>
-    <w:lvl xmlns:w="http://schemas.openxmlformats.org/wordprocessingml/2006/main" w:ilvl="7">
-      <w:start w:val="1"/>
-      <w:numFmt w:val="bullet"/>
-      <w:lvlText w:val="o"/>
-      <w:lvlJc w:val="left"/>
-      <w:pPr>
-        <w:ind w:left="5760" w:hanging="360"/>
-      </w:pPr>
-      <w:rPr>
-        <w:rFonts w:hint="default" w:ascii="Courier New" w:hAnsi="Courier New"/>
-      </w:rPr>
-    </w:lvl>
-    <w:lvl xmlns:w="http://schemas.openxmlformats.org/wordprocessingml/2006/main" w:ilvl="8">
-      <w:start w:val="1"/>
-      <w:numFmt w:val="bullet"/>
-      <w:lvlText w:val=""/>
-      <w:lvlJc w:val="left"/>
-      <w:pPr>
-        <w:ind w:left="6480" w:hanging="360"/>
-      </w:pPr>
-      <w:rPr>
-        <w:rFonts w:hint="default" w:ascii="Wingdings" w:hAnsi="Wingdings"/>
-      </w:rPr>
-    </w:lvl>
-  </w:abstractNum>
+<w:numbering xmlns:wpc="http://schemas.microsoft.com/office/word/2010/wordprocessingCanvas" xmlns:cx="http://schemas.microsoft.com/office/drawing/2014/chartex" xmlns:cx1="http://schemas.microsoft.com/office/drawing/2015/9/8/chartex" xmlns:cx2="http://schemas.microsoft.com/office/drawing/2015/10/21/chartex" xmlns:cx3="http://schemas.microsoft.com/office/drawing/2016/5/9/chartex" xmlns:cx4="http://schemas.microsoft.com/office/drawing/2016/5/10/chartex" xmlns:cx5="http://schemas.microsoft.com/office/drawing/2016/5/11/chartex" xmlns:cx6="http://schemas.microsoft.com/office/drawing/2016/5/12/chartex" xmlns:cx7="http://schemas.microsoft.com/office/drawing/2016/5/13/chartex" xmlns:cx8="http://schemas.microsoft.com/office/drawing/2016/5/14/chartex" xmlns:mc="http://schemas.openxmlformats.org/markup-compatibility/2006" xmlns:aink="http://schemas.microsoft.com/office/drawing/2016/ink" xmlns:am3d="http://schemas.microsoft.com/office/drawing/2017/model3d" xmlns:o="urn:schemas-microsoft-com:office:office" xmlns:oel="http://schemas.microsoft.com/office/2019/extlst" xmlns:r="http://schemas.openxmlformats.org/officeDocument/2006/relationships" xmlns:m="http://schemas.openxmlformats.org/officeDocument/2006/math" xmlns:v="urn:schemas-microsoft-com:vml" xmlns:wp14="http://schemas.microsoft.com/office/word/2010/wordprocessingDrawing" xmlns:wp="http://schemas.openxmlformats.org/drawingml/2006/wordprocessingDrawing" xmlns:w10="urn:schemas-microsoft-com:office:word" xmlns:w="http://schemas.openxmlformats.org/wordprocessingml/2006/main" xmlns:w14="http://schemas.microsoft.com/office/word/2010/wordml" xmlns:w15="http://schemas.microsoft.com/office/word/2012/wordml" xmlns:w16cex="http://schemas.microsoft.com/office/word/2018/wordml/cex" xmlns:w16cid="http://schemas.microsoft.com/office/word/2016/wordml/cid" xmlns:w16="http://schemas.microsoft.com/office/word/2018/wordml" xmlns:w16du="http://schemas.microsoft.com/office/word/2023/wordml/word16du" xmlns:w16sdtdh="http://schemas.microsoft.com/office/word/2020/wordml/sdtdatahash" xmlns:w16se="http://schemas.microsoft.com/office/word/2015/wordml/symex" xmlns:wpg="http://schemas.microsoft.com/office/word/2010/wordprocessingGroup" xmlns:wpi="http://schemas.microsoft.com/office/word/2010/wordprocessingInk" xmlns:wne="http://schemas.microsoft.com/office/word/2006/wordml" xmlns:wps="http://schemas.microsoft.com/office/word/2010/wordprocessingShape" mc:Ignorable="w14 w15 w16se w16cid w16 w16cex w16sdtdh w16du wp14">
   <w:abstractNum w:abstractNumId="0" w15:restartNumberingAfterBreak="0">
     <w:nsid w:val="038A6ECC"/>
     <w:multiLevelType w:val="hybridMultilevel"/>
@@ -3735,6 +4078,119 @@
     </w:lvl>
   </w:abstractNum>
   <w:abstractNum w:abstractNumId="1" w15:restartNumberingAfterBreak="0">
+    <w:nsid w:val="0D22DB10"/>
+    <w:multiLevelType w:val="hybridMultilevel"/>
+    <w:tmpl w:val="CA501E1E"/>
+    <w:lvl w:ilvl="0" w:tplc="BD1EAC6E">
+      <w:start w:val="1"/>
+      <w:numFmt w:val="bullet"/>
+      <w:lvlText w:val=""/>
+      <w:lvlJc w:val="left"/>
+      <w:pPr>
+        <w:ind w:left="720" w:hanging="360"/>
+      </w:pPr>
+      <w:rPr>
+        <w:rFonts w:ascii="Symbol" w:hAnsi="Symbol" w:hint="default"/>
+      </w:rPr>
+    </w:lvl>
+    <w:lvl w:ilvl="1" w:tplc="9B860D80">
+      <w:start w:val="1"/>
+      <w:numFmt w:val="bullet"/>
+      <w:lvlText w:val="o"/>
+      <w:lvlJc w:val="left"/>
+      <w:pPr>
+        <w:ind w:left="1440" w:hanging="360"/>
+      </w:pPr>
+      <w:rPr>
+        <w:rFonts w:ascii="Courier New" w:hAnsi="Courier New" w:hint="default"/>
+      </w:rPr>
+    </w:lvl>
+    <w:lvl w:ilvl="2" w:tplc="5DFC16CC">
+      <w:start w:val="1"/>
+      <w:numFmt w:val="bullet"/>
+      <w:lvlText w:val=""/>
+      <w:lvlJc w:val="left"/>
+      <w:pPr>
+        <w:ind w:left="2160" w:hanging="360"/>
+      </w:pPr>
+      <w:rPr>
+        <w:rFonts w:ascii="Wingdings" w:hAnsi="Wingdings" w:hint="default"/>
+      </w:rPr>
+    </w:lvl>
+    <w:lvl w:ilvl="3" w:tplc="DCA42BA4">
+      <w:start w:val="1"/>
+      <w:numFmt w:val="bullet"/>
+      <w:lvlText w:val=""/>
+      <w:lvlJc w:val="left"/>
+      <w:pPr>
+        <w:ind w:left="2880" w:hanging="360"/>
+      </w:pPr>
+      <w:rPr>
+        <w:rFonts w:ascii="Symbol" w:hAnsi="Symbol" w:hint="default"/>
+      </w:rPr>
+    </w:lvl>
+    <w:lvl w:ilvl="4" w:tplc="ABEE5972">
+      <w:start w:val="1"/>
+      <w:numFmt w:val="bullet"/>
+      <w:lvlText w:val="o"/>
+      <w:lvlJc w:val="left"/>
+      <w:pPr>
+        <w:ind w:left="3600" w:hanging="360"/>
+      </w:pPr>
+      <w:rPr>
+        <w:rFonts w:ascii="Courier New" w:hAnsi="Courier New" w:hint="default"/>
+      </w:rPr>
+    </w:lvl>
+    <w:lvl w:ilvl="5" w:tplc="FE58230E">
+      <w:start w:val="1"/>
+      <w:numFmt w:val="bullet"/>
+      <w:lvlText w:val=""/>
+      <w:lvlJc w:val="left"/>
+      <w:pPr>
+        <w:ind w:left="4320" w:hanging="360"/>
+      </w:pPr>
+      <w:rPr>
+        <w:rFonts w:ascii="Wingdings" w:hAnsi="Wingdings" w:hint="default"/>
+      </w:rPr>
+    </w:lvl>
+    <w:lvl w:ilvl="6" w:tplc="2B34B2E6">
+      <w:start w:val="1"/>
+      <w:numFmt w:val="bullet"/>
+      <w:lvlText w:val=""/>
+      <w:lvlJc w:val="left"/>
+      <w:pPr>
+        <w:ind w:left="5040" w:hanging="360"/>
+      </w:pPr>
+      <w:rPr>
+        <w:rFonts w:ascii="Symbol" w:hAnsi="Symbol" w:hint="default"/>
+      </w:rPr>
+    </w:lvl>
+    <w:lvl w:ilvl="7" w:tplc="9E5CC48A">
+      <w:start w:val="1"/>
+      <w:numFmt w:val="bullet"/>
+      <w:lvlText w:val="o"/>
+      <w:lvlJc w:val="left"/>
+      <w:pPr>
+        <w:ind w:left="5760" w:hanging="360"/>
+      </w:pPr>
+      <w:rPr>
+        <w:rFonts w:ascii="Courier New" w:hAnsi="Courier New" w:hint="default"/>
+      </w:rPr>
+    </w:lvl>
+    <w:lvl w:ilvl="8" w:tplc="88D4CE82">
+      <w:start w:val="1"/>
+      <w:numFmt w:val="bullet"/>
+      <w:lvlText w:val=""/>
+      <w:lvlJc w:val="left"/>
+      <w:pPr>
+        <w:ind w:left="6480" w:hanging="360"/>
+      </w:pPr>
+      <w:rPr>
+        <w:rFonts w:ascii="Wingdings" w:hAnsi="Wingdings" w:hint="default"/>
+      </w:rPr>
+    </w:lvl>
+  </w:abstractNum>
+  <w:abstractNum w:abstractNumId="2" w15:restartNumberingAfterBreak="0">
     <w:nsid w:val="2067518A"/>
     <w:multiLevelType w:val="hybridMultilevel"/>
     <w:tmpl w:val="A28C589C"/>
@@ -3823,24 +4279,24 @@
       </w:pPr>
     </w:lvl>
   </w:abstractNum>
-  <w:num w:numId="3">
+  <w:num w:numId="1" w16cid:durableId="1058095640">
+    <w:abstractNumId w:val="1"/>
+  </w:num>
+  <w:num w:numId="2" w16cid:durableId="181434103">
     <w:abstractNumId w:val="2"/>
   </w:num>
-  <w:num w:numId="1">
-    <w:abstractNumId w:val="1"/>
-  </w:num>
-  <w:num w:numId="2">
+  <w:num w:numId="3" w16cid:durableId="715275444">
     <w:abstractNumId w:val="0"/>
   </w:num>
 </w:numbering>
 </file>
 
 <file path=word/styles.xml><?xml version="1.0" encoding="utf-8"?>
-<w:styles xmlns:mc="http://schemas.openxmlformats.org/markup-compatibility/2006" xmlns:r="http://schemas.openxmlformats.org/officeDocument/2006/relationships" xmlns:w="http://schemas.openxmlformats.org/wordprocessingml/2006/main" xmlns:w14="http://schemas.microsoft.com/office/word/2010/wordml" xmlns:w15="http://schemas.microsoft.com/office/word/2012/wordml" xmlns:w16cid="http://schemas.microsoft.com/office/word/2016/wordml/cid" xmlns:w16se="http://schemas.microsoft.com/office/word/2015/wordml/symex" mc:Ignorable="w14 w15 w16se w16cid">
+<w:styles xmlns:mc="http://schemas.openxmlformats.org/markup-compatibility/2006" xmlns:r="http://schemas.openxmlformats.org/officeDocument/2006/relationships" xmlns:w="http://schemas.openxmlformats.org/wordprocessingml/2006/main" xmlns:w14="http://schemas.microsoft.com/office/word/2010/wordml" xmlns:w15="http://schemas.microsoft.com/office/word/2012/wordml" xmlns:w16cex="http://schemas.microsoft.com/office/word/2018/wordml/cex" xmlns:w16cid="http://schemas.microsoft.com/office/word/2016/wordml/cid" xmlns:w16="http://schemas.microsoft.com/office/word/2018/wordml" xmlns:w16du="http://schemas.microsoft.com/office/word/2023/wordml/word16du" xmlns:w16sdtdh="http://schemas.microsoft.com/office/word/2020/wordml/sdtdatahash" xmlns:w16se="http://schemas.microsoft.com/office/word/2015/wordml/symex" mc:Ignorable="w14 w15 w16se w16cid w16 w16cex w16sdtdh w16du">
   <w:docDefaults>
     <w:rPrDefault>
       <w:rPr>
-        <w:rFonts w:asciiTheme="minorHAnsi" w:hAnsiTheme="minorHAnsi" w:eastAsiaTheme="minorHAnsi" w:cstheme="minorBidi"/>
+        <w:rFonts w:asciiTheme="minorHAnsi" w:eastAsiaTheme="minorHAnsi" w:hAnsiTheme="minorHAnsi" w:cstheme="minorBidi"/>
         <w:sz w:val="22"/>
         <w:szCs w:val="22"/>
         <w:lang w:val="en-IE" w:eastAsia="en-US" w:bidi="ar-SA"/>
@@ -3852,17 +4308,17 @@
       </w:pPr>
     </w:pPrDefault>
   </w:docDefaults>
-  <w:latentStyles w:defLockedState="0" w:defUIPriority="99" w:defSemiHidden="0" w:defUnhideWhenUsed="0" w:defQFormat="0" w:count="375">
+  <w:latentStyles w:defLockedState="0" w:defUIPriority="99" w:defSemiHidden="0" w:defUnhideWhenUsed="0" w:defQFormat="0" w:count="376">
     <w:lsdException w:name="Normal" w:uiPriority="0" w:qFormat="1"/>
     <w:lsdException w:name="heading 1" w:uiPriority="9" w:qFormat="1"/>
-    <w:lsdException w:name="heading 2" w:uiPriority="9" w:semiHidden="1" w:unhideWhenUsed="1" w:qFormat="1"/>
-    <w:lsdException w:name="heading 3" w:uiPriority="9" w:semiHidden="1" w:unhideWhenUsed="1" w:qFormat="1"/>
-    <w:lsdException w:name="heading 4" w:uiPriority="9" w:semiHidden="1" w:unhideWhenUsed="1" w:qFormat="1"/>
-    <w:lsdException w:name="heading 5" w:uiPriority="9" w:semiHidden="1" w:unhideWhenUsed="1" w:qFormat="1"/>
-    <w:lsdException w:name="heading 6" w:uiPriority="9" w:semiHidden="1" w:unhideWhenUsed="1" w:qFormat="1"/>
-    <w:lsdException w:name="heading 7" w:uiPriority="9" w:semiHidden="1" w:unhideWhenUsed="1" w:qFormat="1"/>
-    <w:lsdException w:name="heading 8" w:uiPriority="9" w:semiHidden="1" w:unhideWhenUsed="1" w:qFormat="1"/>
-    <w:lsdException w:name="heading 9" w:uiPriority="9" w:semiHidden="1" w:unhideWhenUsed="1" w:qFormat="1"/>
+    <w:lsdException w:name="heading 2" w:semiHidden="1" w:uiPriority="9" w:unhideWhenUsed="1" w:qFormat="1"/>
+    <w:lsdException w:name="heading 3" w:semiHidden="1" w:uiPriority="9" w:unhideWhenUsed="1" w:qFormat="1"/>
+    <w:lsdException w:name="heading 4" w:semiHidden="1" w:uiPriority="9" w:unhideWhenUsed="1" w:qFormat="1"/>
+    <w:lsdException w:name="heading 5" w:semiHidden="1" w:uiPriority="9" w:unhideWhenUsed="1" w:qFormat="1"/>
+    <w:lsdException w:name="heading 6" w:semiHidden="1" w:uiPriority="9" w:unhideWhenUsed="1" w:qFormat="1"/>
+    <w:lsdException w:name="heading 7" w:semiHidden="1" w:uiPriority="9" w:unhideWhenUsed="1" w:qFormat="1"/>
+    <w:lsdException w:name="heading 8" w:semiHidden="1" w:uiPriority="9" w:unhideWhenUsed="1" w:qFormat="1"/>
+    <w:lsdException w:name="heading 9" w:semiHidden="1" w:uiPriority="9" w:unhideWhenUsed="1" w:qFormat="1"/>
     <w:lsdException w:name="index 1" w:semiHidden="1" w:unhideWhenUsed="1"/>
     <w:lsdException w:name="index 2" w:semiHidden="1" w:unhideWhenUsed="1"/>
     <w:lsdException w:name="index 3" w:semiHidden="1" w:unhideWhenUsed="1"/>
@@ -3872,22 +4328,22 @@
     <w:lsdException w:name="index 7" w:semiHidden="1" w:unhideWhenUsed="1"/>
     <w:lsdException w:name="index 8" w:semiHidden="1" w:unhideWhenUsed="1"/>
     <w:lsdException w:name="index 9" w:semiHidden="1" w:unhideWhenUsed="1"/>
-    <w:lsdException w:name="toc 1" w:uiPriority="39" w:semiHidden="1" w:unhideWhenUsed="1"/>
-    <w:lsdException w:name="toc 2" w:uiPriority="39" w:semiHidden="1" w:unhideWhenUsed="1"/>
-    <w:lsdException w:name="toc 3" w:uiPriority="39" w:semiHidden="1" w:unhideWhenUsed="1"/>
-    <w:lsdException w:name="toc 4" w:uiPriority="39" w:semiHidden="1" w:unhideWhenUsed="1"/>
-    <w:lsdException w:name="toc 5" w:uiPriority="39" w:semiHidden="1" w:unhideWhenUsed="1"/>
-    <w:lsdException w:name="toc 6" w:uiPriority="39" w:semiHidden="1" w:unhideWhenUsed="1"/>
-    <w:lsdException w:name="toc 7" w:uiPriority="39" w:semiHidden="1" w:unhideWhenUsed="1"/>
-    <w:lsdException w:name="toc 8" w:uiPriority="39" w:semiHidden="1" w:unhideWhenUsed="1"/>
-    <w:lsdException w:name="toc 9" w:uiPriority="39" w:semiHidden="1" w:unhideWhenUsed="1"/>
+    <w:lsdException w:name="toc 1" w:semiHidden="1" w:uiPriority="39" w:unhideWhenUsed="1"/>
+    <w:lsdException w:name="toc 2" w:semiHidden="1" w:uiPriority="39" w:unhideWhenUsed="1"/>
+    <w:lsdException w:name="toc 3" w:semiHidden="1" w:uiPriority="39" w:unhideWhenUsed="1"/>
+    <w:lsdException w:name="toc 4" w:semiHidden="1" w:uiPriority="39" w:unhideWhenUsed="1"/>
+    <w:lsdException w:name="toc 5" w:semiHidden="1" w:uiPriority="39" w:unhideWhenUsed="1"/>
+    <w:lsdException w:name="toc 6" w:semiHidden="1" w:uiPriority="39" w:unhideWhenUsed="1"/>
+    <w:lsdException w:name="toc 7" w:semiHidden="1" w:uiPriority="39" w:unhideWhenUsed="1"/>
+    <w:lsdException w:name="toc 8" w:semiHidden="1" w:uiPriority="39" w:unhideWhenUsed="1"/>
+    <w:lsdException w:name="toc 9" w:semiHidden="1" w:uiPriority="39" w:unhideWhenUsed="1"/>
     <w:lsdException w:name="Normal Indent" w:semiHidden="1" w:unhideWhenUsed="1"/>
     <w:lsdException w:name="footnote text" w:semiHidden="1" w:unhideWhenUsed="1"/>
     <w:lsdException w:name="annotation text" w:semiHidden="1" w:unhideWhenUsed="1"/>
     <w:lsdException w:name="header" w:semiHidden="1" w:unhideWhenUsed="1"/>
     <w:lsdException w:name="footer" w:semiHidden="1" w:unhideWhenUsed="1"/>
     <w:lsdException w:name="index heading" w:semiHidden="1" w:unhideWhenUsed="1"/>
-    <w:lsdException w:name="caption" w:uiPriority="35" w:semiHidden="1" w:unhideWhenUsed="1" w:qFormat="1"/>
+    <w:lsdException w:name="caption" w:semiHidden="1" w:uiPriority="35" w:unhideWhenUsed="1" w:qFormat="1"/>
     <w:lsdException w:name="table of figures" w:semiHidden="1" w:unhideWhenUsed="1"/>
     <w:lsdException w:name="envelope address" w:semiHidden="1" w:unhideWhenUsed="1"/>
     <w:lsdException w:name="envelope return" w:semiHidden="1" w:unhideWhenUsed="1"/>
@@ -3918,7 +4374,7 @@
     <w:lsdException w:name="Title" w:uiPriority="10" w:qFormat="1"/>
     <w:lsdException w:name="Closing" w:semiHidden="1" w:unhideWhenUsed="1"/>
     <w:lsdException w:name="Signature" w:semiHidden="1" w:unhideWhenUsed="1"/>
-    <w:lsdException w:name="Default Paragraph Font" w:uiPriority="1" w:semiHidden="1" w:unhideWhenUsed="1"/>
+    <w:lsdException w:name="Default Paragraph Font" w:semiHidden="1" w:uiPriority="1" w:unhideWhenUsed="1"/>
     <w:lsdException w:name="Body Text" w:semiHidden="1" w:unhideWhenUsed="1"/>
     <w:lsdException w:name="Body Text Indent" w:semiHidden="1" w:unhideWhenUsed="1"/>
     <w:lsdException w:name="List Continue" w:semiHidden="1" w:unhideWhenUsed="1"/>
@@ -4118,8 +4574,8 @@
     <w:lsdException w:name="Subtle Reference" w:uiPriority="31" w:qFormat="1"/>
     <w:lsdException w:name="Intense Reference" w:uiPriority="32" w:qFormat="1"/>
     <w:lsdException w:name="Book Title" w:uiPriority="33" w:qFormat="1"/>
-    <w:lsdException w:name="Bibliography" w:uiPriority="37" w:semiHidden="1" w:unhideWhenUsed="1"/>
-    <w:lsdException w:name="TOC Heading" w:uiPriority="39" w:semiHidden="1" w:unhideWhenUsed="1" w:qFormat="1"/>
+    <w:lsdException w:name="Bibliography" w:semiHidden="1" w:uiPriority="37" w:unhideWhenUsed="1"/>
+    <w:lsdException w:name="TOC Heading" w:semiHidden="1" w:uiPriority="39" w:unhideWhenUsed="1" w:qFormat="1"/>
     <w:lsdException w:name="Plain Table 1" w:uiPriority="41"/>
     <w:lsdException w:name="Plain Table 2" w:uiPriority="42"/>
     <w:lsdException w:name="Plain Table 3" w:uiPriority="43"/>
@@ -4228,8 +4684,9 @@
     <w:lsdException w:name="Smart Hyperlink" w:semiHidden="1" w:unhideWhenUsed="1"/>
     <w:lsdException w:name="Hashtag" w:semiHidden="1" w:unhideWhenUsed="1"/>
     <w:lsdException w:name="Unresolved Mention" w:semiHidden="1" w:unhideWhenUsed="1"/>
+    <w:lsdException w:name="Smart Link" w:semiHidden="1" w:unhideWhenUsed="1"/>
   </w:latentStyles>
-  <w:style w:type="paragraph" w:styleId="Normal" w:default="1">
+  <w:style w:type="paragraph" w:default="1" w:styleId="Normal">
     <w:name w:val="Normal"/>
     <w:qFormat/>
   </w:style>
@@ -4250,19 +4707,18 @@
       <w:outlineLvl w:val="2"/>
     </w:pPr>
     <w:rPr>
-      <w:rFonts w:asciiTheme="majorHAnsi" w:hAnsiTheme="majorHAnsi" w:eastAsiaTheme="majorEastAsia" w:cstheme="majorBidi"/>
+      <w:rFonts w:asciiTheme="majorHAnsi" w:eastAsiaTheme="majorEastAsia" w:hAnsiTheme="majorHAnsi" w:cstheme="majorBidi"/>
       <w:color w:val="1F4D78" w:themeColor="accent1" w:themeShade="7F"/>
       <w:sz w:val="24"/>
       <w:szCs w:val="24"/>
     </w:rPr>
   </w:style>
-  <w:style w:type="character" w:styleId="DefaultParagraphFont" w:default="1">
+  <w:style w:type="character" w:default="1" w:styleId="DefaultParagraphFont">
     <w:name w:val="Default Paragraph Font"/>
     <w:uiPriority w:val="1"/>
-    <w:semiHidden/>
     <w:unhideWhenUsed/>
   </w:style>
-  <w:style w:type="table" w:styleId="TableNormal" w:default="1">
+  <w:style w:type="table" w:default="1" w:styleId="TableNormal">
     <w:name w:val="Normal Table"/>
     <w:uiPriority w:val="99"/>
     <w:semiHidden/>
@@ -4277,7 +4733,7 @@
       </w:tblCellMar>
     </w:tblPr>
   </w:style>
-  <w:style w:type="numbering" w:styleId="NoList" w:default="1">
+  <w:style w:type="numbering" w:default="1" w:styleId="NoList">
     <w:name w:val="No List"/>
     <w:uiPriority w:val="99"/>
     <w:semiHidden/>
@@ -4344,13 +4800,13 @@
       <w:spacing w:after="0" w:line="240" w:lineRule="auto"/>
     </w:pPr>
     <w:rPr>
-      <w:rFonts w:ascii="Courier New" w:hAnsi="Courier New" w:eastAsia="Times New Roman" w:cs="Courier New"/>
+      <w:rFonts w:ascii="Courier New" w:eastAsia="Times New Roman" w:hAnsi="Courier New" w:cs="Courier New"/>
       <w:sz w:val="20"/>
       <w:szCs w:val="20"/>
       <w:lang w:eastAsia="en-IE"/>
     </w:rPr>
   </w:style>
-  <w:style w:type="character" w:styleId="HTMLPreformattedChar" w:customStyle="1">
+  <w:style w:type="character" w:customStyle="1" w:styleId="HTMLPreformattedChar">
     <w:name w:val="HTML Preformatted Char"/>
     <w:basedOn w:val="DefaultParagraphFont"/>
     <w:link w:val="HTMLPreformatted"/>
@@ -4358,7 +4814,7 @@
     <w:semiHidden/>
     <w:rsid w:val="00EE57FE"/>
     <w:rPr>
-      <w:rFonts w:ascii="Courier New" w:hAnsi="Courier New" w:eastAsia="Times New Roman" w:cs="Courier New"/>
+      <w:rFonts w:ascii="Courier New" w:eastAsia="Times New Roman" w:hAnsi="Courier New" w:cs="Courier New"/>
       <w:sz w:val="20"/>
       <w:szCs w:val="20"/>
       <w:lang w:eastAsia="en-IE"/>
@@ -4372,19 +4828,19 @@
       <w:spacing w:after="0" w:line="240" w:lineRule="auto"/>
     </w:pPr>
     <w:rPr>
-      <w:rFonts w:ascii="Times New Roman" w:hAnsi="Times New Roman" w:eastAsia="Times New Roman" w:cs="Times New Roman"/>
+      <w:rFonts w:ascii="Times New Roman" w:eastAsia="Times New Roman" w:hAnsi="Times New Roman" w:cs="Times New Roman"/>
       <w:sz w:val="20"/>
       <w:szCs w:val="20"/>
       <w:lang w:eastAsia="en-IE"/>
     </w:rPr>
     <w:tblPr>
       <w:tblBorders>
-        <w:top w:val="single" w:color="auto" w:sz="4" w:space="0"/>
-        <w:left w:val="single" w:color="auto" w:sz="4" w:space="0"/>
-        <w:bottom w:val="single" w:color="auto" w:sz="4" w:space="0"/>
-        <w:right w:val="single" w:color="auto" w:sz="4" w:space="0"/>
-        <w:insideH w:val="single" w:color="auto" w:sz="4" w:space="0"/>
-        <w:insideV w:val="single" w:color="auto" w:sz="4" w:space="0"/>
+        <w:top w:val="single" w:sz="4" w:space="0" w:color="auto"/>
+        <w:left w:val="single" w:sz="4" w:space="0" w:color="auto"/>
+        <w:bottom w:val="single" w:sz="4" w:space="0" w:color="auto"/>
+        <w:right w:val="single" w:sz="4" w:space="0" w:color="auto"/>
+        <w:insideH w:val="single" w:sz="4" w:space="0" w:color="auto"/>
+        <w:insideV w:val="single" w:sz="4" w:space="0" w:color="auto"/>
       </w:tblBorders>
     </w:tblPr>
   </w:style>
@@ -4405,7 +4861,7 @@
       <w:szCs w:val="18"/>
     </w:rPr>
   </w:style>
-  <w:style w:type="character" w:styleId="BalloonTextChar" w:customStyle="1">
+  <w:style w:type="character" w:customStyle="1" w:styleId="BalloonTextChar">
     <w:name w:val="Balloon Text Char"/>
     <w:basedOn w:val="DefaultParagraphFont"/>
     <w:link w:val="BalloonText"/>
@@ -4441,13 +4897,13 @@
       <w:spacing w:before="100" w:beforeAutospacing="1" w:after="100" w:afterAutospacing="1" w:line="240" w:lineRule="auto"/>
     </w:pPr>
     <w:rPr>
-      <w:rFonts w:ascii="Times New Roman" w:hAnsi="Times New Roman" w:eastAsia="Times New Roman" w:cs="Times New Roman"/>
+      <w:rFonts w:ascii="Times New Roman" w:eastAsia="Times New Roman" w:hAnsi="Times New Roman" w:cs="Times New Roman"/>
       <w:sz w:val="24"/>
       <w:szCs w:val="24"/>
       <w:lang w:eastAsia="en-IE"/>
     </w:rPr>
   </w:style>
-  <w:style w:type="character" w:styleId="Heading3Char" w:customStyle="1">
+  <w:style w:type="character" w:customStyle="1" w:styleId="Heading3Char">
     <w:name w:val="Heading 3 Char"/>
     <w:basedOn w:val="DefaultParagraphFont"/>
     <w:link w:val="Heading3"/>
@@ -4455,28 +4911,28 @@
     <w:semiHidden/>
     <w:rsid w:val="00BD3971"/>
     <w:rPr>
-      <w:rFonts w:asciiTheme="majorHAnsi" w:hAnsiTheme="majorHAnsi" w:eastAsiaTheme="majorEastAsia" w:cstheme="majorBidi"/>
+      <w:rFonts w:asciiTheme="majorHAnsi" w:eastAsiaTheme="majorEastAsia" w:hAnsiTheme="majorHAnsi" w:cstheme="majorBidi"/>
       <w:color w:val="1F4D78" w:themeColor="accent1" w:themeShade="7F"/>
       <w:sz w:val="24"/>
       <w:szCs w:val="24"/>
     </w:rPr>
   </w:style>
-  <w:style w:type="character" w:styleId="return-type" w:customStyle="1">
+  <w:style w:type="character" w:customStyle="1" w:styleId="return-type">
     <w:name w:val="return-type"/>
     <w:basedOn w:val="DefaultParagraphFont"/>
     <w:rsid w:val="00860C55"/>
   </w:style>
-  <w:style w:type="character" w:styleId="element-name" w:customStyle="1">
+  <w:style w:type="character" w:customStyle="1" w:styleId="element-name">
     <w:name w:val="element-name"/>
     <w:basedOn w:val="DefaultParagraphFont"/>
     <w:rsid w:val="00860C55"/>
   </w:style>
-  <w:style w:type="character" w:styleId="parameters" w:customStyle="1">
+  <w:style w:type="character" w:customStyle="1" w:styleId="parameters">
     <w:name w:val="parameters"/>
     <w:basedOn w:val="DefaultParagraphFont"/>
     <w:rsid w:val="00860C55"/>
   </w:style>
-  <w:style w:type="character" w:styleId="UnresolvedMention1" w:customStyle="1">
+  <w:style w:type="character" w:customStyle="1" w:styleId="UnresolvedMention1">
     <w:name w:val="Unresolved Mention1"/>
     <w:basedOn w:val="DefaultParagraphFont"/>
     <w:uiPriority w:val="99"/>

</xml_diff>